<commit_message>
feat: create some DDL scripts for tables
</commit_message>
<xml_diff>
--- a/4 year - Database For MarketPlace/Курсовая работа по МДиСУБД.docx
+++ b/4 year - Database For MarketPlace/Курсовая работа по МДиСУБД.docx
@@ -254,8 +254,17 @@
                 <w:szCs w:val="28"/>
                 <w:lang w:val="ru-BY"/>
               </w:rPr>
-              <w:t>________________В. С. Плиска</w:t>
-            </w:r>
+              <w:t xml:space="preserve">________________В. С. </w:t>
+            </w:r>
+            <w:proofErr w:type="spellStart"/>
+            <w:r>
+              <w:rPr>
+                <w:szCs w:val="28"/>
+                <w:lang w:val="ru-BY"/>
+              </w:rPr>
+              <w:t>Плиска</w:t>
+            </w:r>
+            <w:proofErr w:type="spellEnd"/>
           </w:p>
         </w:tc>
       </w:tr>
@@ -1999,12 +2008,14 @@
         </w:rPr>
         <w:t>«</w:t>
       </w:r>
+      <w:proofErr w:type="spellStart"/>
       <w:r>
         <w:rPr>
           <w:lang w:val="ru-BY"/>
         </w:rPr>
         <w:t>Онлайнер</w:t>
       </w:r>
+      <w:proofErr w:type="spellEnd"/>
       <w:r>
         <w:rPr>
           <w:lang w:val="ru-BY"/>
@@ -2229,7 +2240,49 @@
         <w:rPr>
           <w:lang w:val="ru-BY"/>
         </w:rPr>
-        <w:t>«Яндекс Маркет» – электронная торговая площадка, сервис для покупки товаров. Пользователь «Маркета» может просматривать и покупать товары из различных категорий, сравнивать их характеристики и цены, читать и оставлять отзывы и обзоры на товары, задавать вопросы другим посетителям сайта, магазинам и производителям. Сервис берет на себя хранение товаров, обработку и доставку заказов и общение с покупателями. Приложение «Яндекс.Маркет» доступно для iOS и Android.</w:t>
+        <w:t>«Яндекс Маркет» – электронная торговая площадка, сервис для покупки товаров. Пользователь «Маркета» может просматривать и покупать товары из различных категорий, сравнивать их характеристики и цены, читать и оставлять отзывы и обзоры на товары, задавать вопросы другим посетителям сайта, магазинам и производителям. Сервис берет на себя хранение товаров, обработку и доставку заказов и общение с покупателями. Приложение «</w:t>
+      </w:r>
+      <w:proofErr w:type="spellStart"/>
+      <w:r>
+        <w:rPr>
+          <w:lang w:val="ru-BY"/>
+        </w:rPr>
+        <w:t>Яндекс.Маркет</w:t>
+      </w:r>
+      <w:proofErr w:type="spellEnd"/>
+      <w:r>
+        <w:rPr>
+          <w:lang w:val="ru-BY"/>
+        </w:rPr>
+        <w:t xml:space="preserve">» доступно для </w:t>
+      </w:r>
+      <w:proofErr w:type="spellStart"/>
+      <w:r>
+        <w:rPr>
+          <w:lang w:val="ru-BY"/>
+        </w:rPr>
+        <w:t>iOS</w:t>
+      </w:r>
+      <w:proofErr w:type="spellEnd"/>
+      <w:r>
+        <w:rPr>
+          <w:lang w:val="ru-BY"/>
+        </w:rPr>
+        <w:t xml:space="preserve"> и </w:t>
+      </w:r>
+      <w:proofErr w:type="spellStart"/>
+      <w:r>
+        <w:rPr>
+          <w:lang w:val="ru-BY"/>
+        </w:rPr>
+        <w:t>Android</w:t>
+      </w:r>
+      <w:proofErr w:type="spellEnd"/>
+      <w:r>
+        <w:rPr>
+          <w:lang w:val="ru-BY"/>
+        </w:rPr>
+        <w:t>.</w:t>
       </w:r>
     </w:p>
     <w:p>
@@ -2351,7 +2404,21 @@
         <w:rPr>
           <w:lang w:val="ru-BY"/>
         </w:rPr>
-        <w:t>«Яндекс.Маркет» – единая торговая площадка, где продавцы размещают товары, а покупатели сравнивают и выбирают то, что им нужно – от электроники до одежды. Она доступна независимо от того, есть ли у магазина сайт.</w:t>
+        <w:t>«</w:t>
+      </w:r>
+      <w:proofErr w:type="spellStart"/>
+      <w:r>
+        <w:rPr>
+          <w:lang w:val="ru-BY"/>
+        </w:rPr>
+        <w:t>Яндекс.Маркет</w:t>
+      </w:r>
+      <w:proofErr w:type="spellEnd"/>
+      <w:r>
+        <w:rPr>
+          <w:lang w:val="ru-BY"/>
+        </w:rPr>
+        <w:t>» – единая торговая площадка, где продавцы размещают товары, а покупатели сравнивают и выбирают то, что им нужно – от электроники до одежды. Она доступна независимо от того, есть ли у магазина сайт.</w:t>
       </w:r>
     </w:p>
     <w:p>
@@ -2366,47 +2433,113 @@
           <w:lang w:val="ru-BY"/>
         </w:rPr>
         <w:lastRenderedPageBreak/>
-        <w:t>1.3 Wildberries</w:t>
-      </w:r>
-    </w:p>
-    <w:p>
-      <w:pPr>
-        <w:rPr>
-          <w:lang w:val="ru-BY"/>
-        </w:rPr>
-      </w:pPr>
-      <w:r>
-        <w:rPr>
-          <w:lang w:val="ru-BY"/>
-        </w:rPr>
-        <w:t xml:space="preserve">Wildberries – российский международный интернет-магазин одежды, обуви, электроники, детских товаров, товаров для дома и других товаров. </w:t>
-      </w:r>
-    </w:p>
-    <w:p>
-      <w:pPr>
-        <w:rPr>
-          <w:lang w:val="ru-BY"/>
-        </w:rPr>
-      </w:pPr>
-      <w:r>
-        <w:rPr>
-          <w:lang w:val="ru-BY"/>
-        </w:rPr>
-        <w:t>География присутствия компании Беларусь, Россию и другие страны. Ежедневно на Wildberries оформляется 4 миллиона заказовОснован в 2003 году и управляется ООО «Вайлдберриз» со штаб-квартирой в Москве.</w:t>
-      </w:r>
-    </w:p>
-    <w:p>
-      <w:pPr>
-        <w:rPr>
-          <w:lang w:val="ru-BY"/>
-        </w:rPr>
-      </w:pPr>
-      <w:r>
-        <w:rPr>
-          <w:lang w:val="ru-BY"/>
-        </w:rPr>
-        <w:t>На рисунке 1.3 приведено изображение одной из страниц сайта.э</w:t>
-      </w:r>
+        <w:t xml:space="preserve">1.3 </w:t>
+      </w:r>
+      <w:proofErr w:type="spellStart"/>
+      <w:r>
+        <w:rPr>
+          <w:lang w:val="ru-BY"/>
+        </w:rPr>
+        <w:t>Wildberries</w:t>
+      </w:r>
+      <w:proofErr w:type="spellEnd"/>
+    </w:p>
+    <w:p>
+      <w:pPr>
+        <w:rPr>
+          <w:lang w:val="ru-BY"/>
+        </w:rPr>
+      </w:pPr>
+      <w:proofErr w:type="spellStart"/>
+      <w:r>
+        <w:rPr>
+          <w:lang w:val="ru-BY"/>
+        </w:rPr>
+        <w:t>Wildberries</w:t>
+      </w:r>
+      <w:proofErr w:type="spellEnd"/>
+      <w:r>
+        <w:rPr>
+          <w:lang w:val="ru-BY"/>
+        </w:rPr>
+        <w:t xml:space="preserve"> – российский международный интернет-магазин одежды, обуви, электроники, детских товаров, товаров для дома и других товаров. </w:t>
+      </w:r>
+    </w:p>
+    <w:p>
+      <w:pPr>
+        <w:rPr>
+          <w:lang w:val="ru-BY"/>
+        </w:rPr>
+      </w:pPr>
+      <w:r>
+        <w:rPr>
+          <w:lang w:val="ru-BY"/>
+        </w:rPr>
+        <w:t xml:space="preserve">География присутствия компании Беларусь, Россию и другие страны. Ежедневно на </w:t>
+      </w:r>
+      <w:proofErr w:type="spellStart"/>
+      <w:r>
+        <w:rPr>
+          <w:lang w:val="ru-BY"/>
+        </w:rPr>
+        <w:t>Wildberries</w:t>
+      </w:r>
+      <w:proofErr w:type="spellEnd"/>
+      <w:r>
+        <w:rPr>
+          <w:lang w:val="ru-BY"/>
+        </w:rPr>
+        <w:t xml:space="preserve"> оформляется 4 миллиона </w:t>
+      </w:r>
+      <w:proofErr w:type="spellStart"/>
+      <w:r>
+        <w:rPr>
+          <w:lang w:val="ru-BY"/>
+        </w:rPr>
+        <w:t>заказовОснован</w:t>
+      </w:r>
+      <w:proofErr w:type="spellEnd"/>
+      <w:r>
+        <w:rPr>
+          <w:lang w:val="ru-BY"/>
+        </w:rPr>
+        <w:t xml:space="preserve"> в 2003 году и управляется ООО «</w:t>
+      </w:r>
+      <w:proofErr w:type="spellStart"/>
+      <w:r>
+        <w:rPr>
+          <w:lang w:val="ru-BY"/>
+        </w:rPr>
+        <w:t>Вайлдберриз</w:t>
+      </w:r>
+      <w:proofErr w:type="spellEnd"/>
+      <w:r>
+        <w:rPr>
+          <w:lang w:val="ru-BY"/>
+        </w:rPr>
+        <w:t>» со штаб-квартирой в Москве.</w:t>
+      </w:r>
+    </w:p>
+    <w:p>
+      <w:pPr>
+        <w:rPr>
+          <w:lang w:val="ru-BY"/>
+        </w:rPr>
+      </w:pPr>
+      <w:r>
+        <w:rPr>
+          <w:lang w:val="ru-BY"/>
+        </w:rPr>
+        <w:t xml:space="preserve">На рисунке 1.3 приведено изображение одной из страниц </w:t>
+      </w:r>
+      <w:proofErr w:type="spellStart"/>
+      <w:r>
+        <w:rPr>
+          <w:lang w:val="ru-BY"/>
+        </w:rPr>
+        <w:t>сайта.э</w:t>
+      </w:r>
+      <w:proofErr w:type="spellEnd"/>
     </w:p>
     <w:p>
       <w:pPr>
@@ -2483,7 +2616,35 @@
         <w:rPr>
           <w:lang w:val="ru-BY"/>
         </w:rPr>
-        <w:t>Бизнес-модель Wildberries характеризуют как онлайн-гипермаркет, магазин универсального формата или торговая площадка с товарами компаний-партнёров. Компания напрямую сотрудничает с производителями одежды и официальными поставщиками товаров. Они самостоятельно формируют ассортимент своих товаров в интернет-магазине и розничные цены, а Wildberries зарабатывает на комиссии по итогам продаж.</w:t>
+        <w:t xml:space="preserve">Бизнес-модель </w:t>
+      </w:r>
+      <w:proofErr w:type="spellStart"/>
+      <w:r>
+        <w:rPr>
+          <w:lang w:val="ru-BY"/>
+        </w:rPr>
+        <w:t>Wildberries</w:t>
+      </w:r>
+      <w:proofErr w:type="spellEnd"/>
+      <w:r>
+        <w:rPr>
+          <w:lang w:val="ru-BY"/>
+        </w:rPr>
+        <w:t xml:space="preserve"> характеризуют как онлайн-гипермаркет, магазин универсального формата или торговая площадка с товарами компаний-партнёров. Компания напрямую сотрудничает с производителями одежды и официальными поставщиками товаров. Они самостоятельно формируют ассортимент своих товаров в интернет-магазине и розничные цены, а </w:t>
+      </w:r>
+      <w:proofErr w:type="spellStart"/>
+      <w:r>
+        <w:rPr>
+          <w:lang w:val="ru-BY"/>
+        </w:rPr>
+        <w:t>Wildberries</w:t>
+      </w:r>
+      <w:proofErr w:type="spellEnd"/>
+      <w:r>
+        <w:rPr>
+          <w:lang w:val="ru-BY"/>
+        </w:rPr>
+        <w:t xml:space="preserve"> зарабатывает на комиссии по итогам продаж.</w:t>
       </w:r>
     </w:p>
     <w:p>
@@ -3124,19 +3285,63 @@
         <w:rPr>
           <w:lang w:val="ru-BY"/>
         </w:rPr>
-        <w:t>Исходя из описанных выше функциональных требований системы и имеющегося опыта разработки, выбор сделан в пользу проектирования с использованием реляционных систем управления базой данных. В настоящее время одними из самых используемых реляционных систем управления базой данных являются PostgreSQL и Oracle</w:t>
-      </w:r>
-      <w:r>
-        <w:rPr>
-          <w:lang w:val="ru-BY"/>
-        </w:rPr>
-        <w:t xml:space="preserve"> Database</w:t>
-      </w:r>
-      <w:r>
-        <w:rPr>
-          <w:lang w:val="ru-BY"/>
-        </w:rPr>
-        <w:t>. Также набирают популярность комплексы, включающие внутри себя базу данных и многие вспомогательные инструменты и сервисы, такие, как, например, Supabase. Упомянутые технологии описаны ниже.</w:t>
+        <w:t xml:space="preserve">Исходя из описанных выше функциональных требований системы и имеющегося опыта разработки, выбор сделан в пользу проектирования с использованием реляционных систем управления базой данных. В настоящее время одними из самых используемых реляционных систем управления базой данных являются </w:t>
+      </w:r>
+      <w:proofErr w:type="spellStart"/>
+      <w:r>
+        <w:rPr>
+          <w:lang w:val="ru-BY"/>
+        </w:rPr>
+        <w:t>PostgreSQL</w:t>
+      </w:r>
+      <w:proofErr w:type="spellEnd"/>
+      <w:r>
+        <w:rPr>
+          <w:lang w:val="ru-BY"/>
+        </w:rPr>
+        <w:t xml:space="preserve"> и </w:t>
+      </w:r>
+      <w:proofErr w:type="spellStart"/>
+      <w:r>
+        <w:rPr>
+          <w:lang w:val="ru-BY"/>
+        </w:rPr>
+        <w:t>Oracle</w:t>
+      </w:r>
+      <w:proofErr w:type="spellEnd"/>
+      <w:r>
+        <w:rPr>
+          <w:lang w:val="ru-BY"/>
+        </w:rPr>
+        <w:t xml:space="preserve"> </w:t>
+      </w:r>
+      <w:proofErr w:type="spellStart"/>
+      <w:r>
+        <w:rPr>
+          <w:lang w:val="ru-BY"/>
+        </w:rPr>
+        <w:t>Database</w:t>
+      </w:r>
+      <w:proofErr w:type="spellEnd"/>
+      <w:r>
+        <w:rPr>
+          <w:lang w:val="ru-BY"/>
+        </w:rPr>
+        <w:t xml:space="preserve">. Также набирают популярность комплексы, включающие внутри себя базу данных и многие вспомогательные инструменты и сервисы, такие, как, например, </w:t>
+      </w:r>
+      <w:proofErr w:type="spellStart"/>
+      <w:r>
+        <w:rPr>
+          <w:lang w:val="ru-BY"/>
+        </w:rPr>
+        <w:t>Supabase</w:t>
+      </w:r>
+      <w:proofErr w:type="spellEnd"/>
+      <w:r>
+        <w:rPr>
+          <w:lang w:val="ru-BY"/>
+        </w:rPr>
+        <w:t>. Упомянутые технологии описаны ниже.</w:t>
       </w:r>
     </w:p>
     <w:p>
@@ -3182,13 +3387,55 @@
         <w:rPr>
           <w:lang w:val="ru-BY"/>
         </w:rPr>
-        <w:t xml:space="preserve"> данных PostgreSQL.  PostgreSQL – свободная объектно-реляционная система управления базами данных</w:t>
-      </w:r>
-      <w:r>
-        <w:rPr>
-          <w:lang w:val="ru-BY"/>
-        </w:rPr>
-        <w:t>. PostgreSQL базируется на языке SQL и поддерживает многие из возможностей стандарта SQL. Имеет открытый исходный код и является альтернативой коммерческим базам данных.</w:t>
+        <w:t xml:space="preserve"> данных </w:t>
+      </w:r>
+      <w:proofErr w:type="spellStart"/>
+      <w:r>
+        <w:rPr>
+          <w:lang w:val="ru-BY"/>
+        </w:rPr>
+        <w:t>PostgreSQL</w:t>
+      </w:r>
+      <w:proofErr w:type="spellEnd"/>
+      <w:r>
+        <w:rPr>
+          <w:lang w:val="ru-BY"/>
+        </w:rPr>
+        <w:t xml:space="preserve">.  </w:t>
+      </w:r>
+      <w:proofErr w:type="spellStart"/>
+      <w:r>
+        <w:rPr>
+          <w:lang w:val="ru-BY"/>
+        </w:rPr>
+        <w:t>PostgreSQL</w:t>
+      </w:r>
+      <w:proofErr w:type="spellEnd"/>
+      <w:r>
+        <w:rPr>
+          <w:lang w:val="ru-BY"/>
+        </w:rPr>
+        <w:t> – свободная объектно-реляционная система управления базами данных</w:t>
+      </w:r>
+      <w:r>
+        <w:rPr>
+          <w:lang w:val="ru-BY"/>
+        </w:rPr>
+        <w:t xml:space="preserve">. </w:t>
+      </w:r>
+      <w:proofErr w:type="spellStart"/>
+      <w:r>
+        <w:rPr>
+          <w:lang w:val="ru-BY"/>
+        </w:rPr>
+        <w:t>PostgreSQL</w:t>
+      </w:r>
+      <w:proofErr w:type="spellEnd"/>
+      <w:r>
+        <w:rPr>
+          <w:lang w:val="ru-BY"/>
+        </w:rPr>
+        <w:t xml:space="preserve"> базируется на языке SQL и поддерживает многие из возможностей стандарта SQL. Имеет открытый исходный код и является альтернативой коммерческим базам данных.</w:t>
       </w:r>
     </w:p>
     <w:p>
@@ -3221,7 +3468,21 @@
         <w:rPr>
           <w:lang w:val="ru-BY"/>
         </w:rPr>
-        <w:t>Система управления базами данных PostgreSQL нужна для:</w:t>
+        <w:t xml:space="preserve">Система управления базами данных </w:t>
+      </w:r>
+      <w:proofErr w:type="spellStart"/>
+      <w:r>
+        <w:rPr>
+          <w:lang w:val="ru-BY"/>
+        </w:rPr>
+        <w:t>PostgreSQL</w:t>
+      </w:r>
+      <w:proofErr w:type="spellEnd"/>
+      <w:r>
+        <w:rPr>
+          <w:lang w:val="ru-BY"/>
+        </w:rPr>
+        <w:t xml:space="preserve"> нужна для:</w:t>
       </w:r>
     </w:p>
     <w:p>
@@ -3339,7 +3600,49 @@
         <w:rPr>
           <w:lang w:val="ru-BY"/>
         </w:rPr>
-        <w:t>Иногда PostgreSQL называют бесплатным аналогом Oracle Database. Обе системы адаптированы под большие проекты и высокую нагрузку</w:t>
+        <w:t xml:space="preserve">Иногда </w:t>
+      </w:r>
+      <w:proofErr w:type="spellStart"/>
+      <w:r>
+        <w:rPr>
+          <w:lang w:val="ru-BY"/>
+        </w:rPr>
+        <w:t>PostgreSQL</w:t>
+      </w:r>
+      <w:proofErr w:type="spellEnd"/>
+      <w:r>
+        <w:rPr>
+          <w:lang w:val="ru-BY"/>
+        </w:rPr>
+        <w:t xml:space="preserve"> называют бесплатным аналогом </w:t>
+      </w:r>
+      <w:proofErr w:type="spellStart"/>
+      <w:r>
+        <w:rPr>
+          <w:lang w:val="ru-BY"/>
+        </w:rPr>
+        <w:t>Oracle</w:t>
+      </w:r>
+      <w:proofErr w:type="spellEnd"/>
+      <w:r>
+        <w:rPr>
+          <w:lang w:val="ru-BY"/>
+        </w:rPr>
+        <w:t xml:space="preserve"> </w:t>
+      </w:r>
+      <w:proofErr w:type="spellStart"/>
+      <w:r>
+        <w:rPr>
+          <w:lang w:val="ru-BY"/>
+        </w:rPr>
+        <w:t>Database</w:t>
+      </w:r>
+      <w:proofErr w:type="spellEnd"/>
+      <w:r>
+        <w:rPr>
+          <w:lang w:val="ru-BY"/>
+        </w:rPr>
+        <w:t>. Обе системы адаптированы под большие проекты и высокую нагрузку</w:t>
       </w:r>
       <w:r>
         <w:rPr>
@@ -3358,7 +3661,21 @@
         <w:rPr>
           <w:lang w:val="ru-BY"/>
         </w:rPr>
-        <w:t>Среди преимуществ PostgreSQL разработчики выделяют следующие пункты:</w:t>
+        <w:t xml:space="preserve">Среди преимуществ </w:t>
+      </w:r>
+      <w:proofErr w:type="spellStart"/>
+      <w:r>
+        <w:rPr>
+          <w:lang w:val="ru-BY"/>
+        </w:rPr>
+        <w:t>PostgreSQL</w:t>
+      </w:r>
+      <w:proofErr w:type="spellEnd"/>
+      <w:r>
+        <w:rPr>
+          <w:lang w:val="ru-BY"/>
+        </w:rPr>
+        <w:t xml:space="preserve"> разработчики выделяют следующие пункты:</w:t>
       </w:r>
     </w:p>
     <w:p>
@@ -3420,75 +3737,103 @@
         <w:rPr>
           <w:lang w:val="ru-BY"/>
         </w:rPr>
-        <w:t>2 </w:t>
-      </w:r>
-      <w:r>
-        <w:rPr>
-          <w:lang w:val="ru-BY"/>
-        </w:rPr>
-        <w:t xml:space="preserve">Поддержка множества типов данных. Еще одна особенность PostgreSQL </w:t>
-      </w:r>
-      <w:r>
-        <w:rPr>
-          <w:lang w:val="ru-BY"/>
-        </w:rPr>
-        <w:t>–</w:t>
-      </w:r>
-      <w:r>
-        <w:rPr>
-          <w:lang w:val="ru-BY"/>
-        </w:rPr>
-        <w:t xml:space="preserve"> поддержка большого количества типов записи информации. Это не только стандартные целочисленные значения, числа с плавающей точкой, строки и</w:t>
-      </w:r>
-      <w:r>
-        <w:rPr>
-          <w:lang w:val="ru-BY"/>
-        </w:rPr>
-        <w:t xml:space="preserve"> логические значения</w:t>
-      </w:r>
-      <w:r>
-        <w:rPr>
-          <w:lang w:val="ru-BY"/>
-        </w:rPr>
-        <w:t>, но и денежный, геометрический, перечисляемый, бинарный и другие типы. PostgreSQL поддерживает битовые строки и сетевые адреса, массивы данных, в том числе многомерные, композитные типы и другие сложные структуры. В ней есть поддержка XML, JSON и NoSQL-баз.</w:t>
-      </w:r>
-    </w:p>
-    <w:p>
-      <w:pPr>
-        <w:rPr>
-          <w:lang w:val="ru-BY"/>
-        </w:rPr>
-      </w:pPr>
-      <w:r>
-        <w:rPr>
-          <w:lang w:val="ru-BY"/>
-        </w:rPr>
-        <w:t>3 </w:t>
-      </w:r>
-      <w:r>
-        <w:rPr>
-          <w:lang w:val="ru-BY"/>
-        </w:rPr>
-        <w:t>Работа с большими объемами. В большинстве СУБД, рассчитанных на средние и небольшие проекты, есть ограничения по объему базы и количеству записей в ней. В PostgreSQL ограничений нет.</w:t>
-      </w:r>
-    </w:p>
-    <w:p>
-      <w:pPr>
-        <w:rPr>
-          <w:lang w:val="ru-BY"/>
-        </w:rPr>
-      </w:pPr>
-      <w:r>
-        <w:rPr>
-          <w:lang w:val="ru-BY"/>
-        </w:rPr>
-        <w:t>4 </w:t>
-      </w:r>
-      <w:r>
-        <w:rPr>
-          <w:lang w:val="ru-BY"/>
-        </w:rPr>
-        <w:t>Поддержка сложных запросов. PostgreSQL работает со сложными, составными запросами. Система справляется с задачами разбора и выполнения трудоемких операций, которые подразумевают и чтение, и запись, и валидацию одновременно. Она медленнее аналогов, если речь заходит только о чтении, но в других аспектах превосходит конкурентов.</w:t>
+        <w:t xml:space="preserve">2 Поддержка множества типов данных. Еще одна особенность </w:t>
+      </w:r>
+      <w:proofErr w:type="spellStart"/>
+      <w:r>
+        <w:rPr>
+          <w:lang w:val="ru-BY"/>
+        </w:rPr>
+        <w:t>PostgreSQL</w:t>
+      </w:r>
+      <w:proofErr w:type="spellEnd"/>
+      <w:r>
+        <w:rPr>
+          <w:lang w:val="ru-BY"/>
+        </w:rPr>
+        <w:t xml:space="preserve"> – поддержка большого количества типов записи информации. Это не только стандартные целочисленные значения, числа с плавающей точкой, строки и логические значения, но и денежный, геометрический, перечисляемый, бинарный и другие типы. </w:t>
+      </w:r>
+      <w:proofErr w:type="spellStart"/>
+      <w:r>
+        <w:rPr>
+          <w:lang w:val="ru-BY"/>
+        </w:rPr>
+        <w:t>PostgreSQL</w:t>
+      </w:r>
+      <w:proofErr w:type="spellEnd"/>
+      <w:r>
+        <w:rPr>
+          <w:lang w:val="ru-BY"/>
+        </w:rPr>
+        <w:t xml:space="preserve"> поддерживает битовые строки и сетевые адреса, массивы данных, в том числе многомерные, композитные типы и другие сложные структуры. В ней есть поддержка XML, JSON и </w:t>
+      </w:r>
+      <w:proofErr w:type="spellStart"/>
+      <w:r>
+        <w:rPr>
+          <w:lang w:val="ru-BY"/>
+        </w:rPr>
+        <w:t>NoSQL</w:t>
+      </w:r>
+      <w:proofErr w:type="spellEnd"/>
+      <w:r>
+        <w:rPr>
+          <w:lang w:val="ru-BY"/>
+        </w:rPr>
+        <w:t>-баз.</w:t>
+      </w:r>
+    </w:p>
+    <w:p>
+      <w:pPr>
+        <w:rPr>
+          <w:lang w:val="ru-BY"/>
+        </w:rPr>
+      </w:pPr>
+      <w:r>
+        <w:rPr>
+          <w:lang w:val="ru-BY"/>
+        </w:rPr>
+        <w:t xml:space="preserve">3 Работа с большими объемами. В большинстве СУБД, рассчитанных на средние и небольшие проекты, есть ограничения по объему базы и количеству записей в ней. В </w:t>
+      </w:r>
+      <w:proofErr w:type="spellStart"/>
+      <w:r>
+        <w:rPr>
+          <w:lang w:val="ru-BY"/>
+        </w:rPr>
+        <w:t>PostgreSQL</w:t>
+      </w:r>
+      <w:proofErr w:type="spellEnd"/>
+      <w:r>
+        <w:rPr>
+          <w:lang w:val="ru-BY"/>
+        </w:rPr>
+        <w:t xml:space="preserve"> ограничений нет.</w:t>
+      </w:r>
+    </w:p>
+    <w:p>
+      <w:pPr>
+        <w:rPr>
+          <w:lang w:val="ru-BY"/>
+        </w:rPr>
+      </w:pPr>
+      <w:r>
+        <w:rPr>
+          <w:lang w:val="ru-BY"/>
+        </w:rPr>
+        <w:t xml:space="preserve">4 Поддержка сложных запросов. </w:t>
+      </w:r>
+      <w:proofErr w:type="spellStart"/>
+      <w:r>
+        <w:rPr>
+          <w:lang w:val="ru-BY"/>
+        </w:rPr>
+        <w:t>PostgreSQL</w:t>
+      </w:r>
+      <w:proofErr w:type="spellEnd"/>
+      <w:r>
+        <w:rPr>
+          <w:lang w:val="ru-BY"/>
+        </w:rPr>
+        <w:t xml:space="preserve"> работает со сложными, составными запросами. Система справляется с задачами разбора и выполнения трудоемких операций, которые подразумевают и чтение, и запись, и валидацию одновременно. Она медленнее аналогов, если речь заходит только о чтении, но в других аспектах превосходит конкурентов.</w:t>
       </w:r>
     </w:p>
     <w:p>
@@ -3502,37 +3847,119 @@
           <w:lang w:val="ru-BY"/>
         </w:rPr>
         <w:lastRenderedPageBreak/>
-        <w:t>5 </w:t>
-      </w:r>
-      <w:r>
-        <w:rPr>
-          <w:lang w:val="ru-BY"/>
-        </w:rPr>
-        <w:t xml:space="preserve">Написание функций на нескольких языках. В PostgreSQL можно писать собственные функции </w:t>
-      </w:r>
-      <w:r>
-        <w:rPr>
-          <w:lang w:val="ru-BY"/>
-        </w:rPr>
-        <w:t>–</w:t>
-      </w:r>
-      <w:r>
-        <w:rPr>
-          <w:lang w:val="ru-BY"/>
-        </w:rPr>
-        <w:t xml:space="preserve"> пользовательские блоки кода, которые выполняют те или иные действия. Эта возможность есть практически в любых СУБД, но PostgreSQL поддерживает больше языков, чем аналоги. Кроме стандартного SQL, в PostgreSQL можно писать на C и C++, Java, Python, PHP, Lua и Ruby. Он поддерживает V8</w:t>
-      </w:r>
-      <w:r>
-        <w:rPr>
-          <w:lang w:val="ru-BY"/>
-        </w:rPr>
-        <w:t xml:space="preserve"> – </w:t>
-      </w:r>
-      <w:r>
-        <w:rPr>
-          <w:lang w:val="ru-BY"/>
-        </w:rPr>
-        <w:t xml:space="preserve"> один из движков JavaScript, поэтому JS тоже можно использовать</w:t>
+        <w:t xml:space="preserve">5 Написание функций на нескольких языках. В </w:t>
+      </w:r>
+      <w:proofErr w:type="spellStart"/>
+      <w:r>
+        <w:rPr>
+          <w:lang w:val="ru-BY"/>
+        </w:rPr>
+        <w:t>PostgreSQL</w:t>
+      </w:r>
+      <w:proofErr w:type="spellEnd"/>
+      <w:r>
+        <w:rPr>
+          <w:lang w:val="ru-BY"/>
+        </w:rPr>
+        <w:t xml:space="preserve"> можно писать собственные функции – пользовательские блоки кода, которые выполняют те или иные действия. Эта возможность есть практически в любых СУБД, но </w:t>
+      </w:r>
+      <w:proofErr w:type="spellStart"/>
+      <w:r>
+        <w:rPr>
+          <w:lang w:val="ru-BY"/>
+        </w:rPr>
+        <w:t>PostgreSQL</w:t>
+      </w:r>
+      <w:proofErr w:type="spellEnd"/>
+      <w:r>
+        <w:rPr>
+          <w:lang w:val="ru-BY"/>
+        </w:rPr>
+        <w:t xml:space="preserve"> поддерживает больше языков, чем аналоги. Кроме стандартного SQL, в </w:t>
+      </w:r>
+      <w:proofErr w:type="spellStart"/>
+      <w:r>
+        <w:rPr>
+          <w:lang w:val="ru-BY"/>
+        </w:rPr>
+        <w:t>PostgreSQL</w:t>
+      </w:r>
+      <w:proofErr w:type="spellEnd"/>
+      <w:r>
+        <w:rPr>
+          <w:lang w:val="ru-BY"/>
+        </w:rPr>
+        <w:t xml:space="preserve"> можно писать на C и C++, </w:t>
+      </w:r>
+      <w:proofErr w:type="spellStart"/>
+      <w:r>
+        <w:rPr>
+          <w:lang w:val="ru-BY"/>
+        </w:rPr>
+        <w:t>Java</w:t>
+      </w:r>
+      <w:proofErr w:type="spellEnd"/>
+      <w:r>
+        <w:rPr>
+          <w:lang w:val="ru-BY"/>
+        </w:rPr>
+        <w:t xml:space="preserve">, </w:t>
+      </w:r>
+      <w:proofErr w:type="spellStart"/>
+      <w:r>
+        <w:rPr>
+          <w:lang w:val="ru-BY"/>
+        </w:rPr>
+        <w:t>Python</w:t>
+      </w:r>
+      <w:proofErr w:type="spellEnd"/>
+      <w:r>
+        <w:rPr>
+          <w:lang w:val="ru-BY"/>
+        </w:rPr>
+        <w:t xml:space="preserve">, PHP, </w:t>
+      </w:r>
+      <w:proofErr w:type="spellStart"/>
+      <w:r>
+        <w:rPr>
+          <w:lang w:val="ru-BY"/>
+        </w:rPr>
+        <w:t>Lua</w:t>
+      </w:r>
+      <w:proofErr w:type="spellEnd"/>
+      <w:r>
+        <w:rPr>
+          <w:lang w:val="ru-BY"/>
+        </w:rPr>
+        <w:t xml:space="preserve"> и </w:t>
+      </w:r>
+      <w:proofErr w:type="spellStart"/>
+      <w:r>
+        <w:rPr>
+          <w:lang w:val="ru-BY"/>
+        </w:rPr>
+        <w:t>Ruby</w:t>
+      </w:r>
+      <w:proofErr w:type="spellEnd"/>
+      <w:r>
+        <w:rPr>
+          <w:lang w:val="ru-BY"/>
+        </w:rPr>
+        <w:t xml:space="preserve">. Он поддерживает V8 –  один из движков </w:t>
+      </w:r>
+      <w:proofErr w:type="spellStart"/>
+      <w:r>
+        <w:rPr>
+          <w:lang w:val="ru-BY"/>
+        </w:rPr>
+        <w:t>JavaScript</w:t>
+      </w:r>
+      <w:proofErr w:type="spellEnd"/>
+      <w:r>
+        <w:rPr>
+          <w:lang w:val="ru-BY"/>
+        </w:rPr>
+        <w:t>, поэтому JS тоже можно использовать</w:t>
       </w:r>
       <w:r>
         <w:rPr>
@@ -3551,25 +3978,34 @@
         <w:rPr>
           <w:lang w:val="ru-BY"/>
         </w:rPr>
-        <w:t>6 </w:t>
-      </w:r>
-      <w:r>
-        <w:rPr>
-          <w:lang w:val="ru-BY"/>
-        </w:rPr>
-        <w:t>Одновременная модификация базы. Важная особенность PostgreSQL</w:t>
-      </w:r>
-      <w:r>
-        <w:rPr>
-          <w:lang w:val="ru-BY"/>
-        </w:rPr>
-        <w:t> –</w:t>
-      </w:r>
-      <w:r>
-        <w:rPr>
-          <w:lang w:val="ru-BY"/>
-        </w:rPr>
-        <w:t xml:space="preserve"> </w:t>
+        <w:t xml:space="preserve">6 Одновременная модификация базы. Важная особенность </w:t>
+      </w:r>
+      <w:proofErr w:type="spellStart"/>
+      <w:r>
+        <w:rPr>
+          <w:lang w:val="ru-BY"/>
+        </w:rPr>
+        <w:t>PostgreSQL</w:t>
+      </w:r>
+      <w:proofErr w:type="spellEnd"/>
+      <w:r>
+        <w:rPr>
+          <w:lang w:val="ru-BY"/>
+        </w:rPr>
+        <w:t> –  возможность одновременного доступа к базе с нескольких устройств. В СУБД реализована клиент-серверная архитектура, когда база данных хранится на сервере, а доступ к ней осуществляется с клиентских компьютеров. Так, например, реализуются разнообразные сайты. Одна из возможных сложностей — ситуация, когда несколько человек одновременно модифицируют базу и нужно избежать конфликтов.</w:t>
+      </w:r>
+    </w:p>
+    <w:p>
+      <w:pPr>
+        <w:rPr>
+          <w:lang w:val="ru-BY"/>
+        </w:rPr>
+      </w:pPr>
+      <w:r>
+        <w:rPr>
+          <w:lang w:val="ru-BY"/>
+        </w:rPr>
+        <w:t>7</w:t>
       </w:r>
       <w:r>
         <w:rPr>
@@ -3581,44 +4017,21 @@
         <w:rPr>
           <w:lang w:val="ru-BY"/>
         </w:rPr>
-        <w:t>возможность одновременного доступа к базе с нескольких устройств. В СУБД реализована клиент-серверная архитектура, когда база данных хранится на сервере, а доступ к ней осуществляется с клиентских компьютеров. Так, например, реализуются разнообразные сайты. Одна из возможных сложностей — ситуация, когда несколько человек одновременно модифицируют базу и нужно избежать конфликтов.</w:t>
-      </w:r>
-    </w:p>
-    <w:p>
-      <w:pPr>
-        <w:rPr>
-          <w:lang w:val="ru-BY"/>
-        </w:rPr>
-      </w:pPr>
-      <w:r>
-        <w:rPr>
-          <w:lang w:val="ru-BY"/>
-        </w:rPr>
-        <w:t>7</w:t>
-      </w:r>
-      <w:r>
-        <w:rPr>
-          <w:lang w:val="ru-BY"/>
-        </w:rPr>
-        <w:t> </w:t>
-      </w:r>
-      <w:r>
-        <w:rPr>
-          <w:lang w:val="ru-BY"/>
-        </w:rPr>
-        <w:t>Высокая мощность и широкая функциональность. PostgreSQL</w:t>
-      </w:r>
-      <w:r>
-        <w:rPr>
-          <w:lang w:val="ru-BY"/>
-        </w:rPr>
-        <w:t> – </w:t>
-      </w:r>
-      <w:r>
-        <w:rPr>
-          <w:lang w:val="ru-BY"/>
-        </w:rPr>
-        <w:t>возможно, единственная бесплатная СУБД с открытым исходным кодом, которая рассчитана на работу с объемными и сложными проектами. Она мощная, производительная, способна эффективно работать с большими массивами данных</w:t>
+        <w:t xml:space="preserve">Высокая мощность и широкая функциональность. </w:t>
+      </w:r>
+      <w:proofErr w:type="spellStart"/>
+      <w:r>
+        <w:rPr>
+          <w:lang w:val="ru-BY"/>
+        </w:rPr>
+        <w:t>PostgreSQL</w:t>
+      </w:r>
+      <w:proofErr w:type="spellEnd"/>
+      <w:r>
+        <w:rPr>
+          <w:lang w:val="ru-BY"/>
+        </w:rPr>
+        <w:t> – возможно, единственная бесплатная СУБД с открытым исходным кодом, которая рассчитана на работу с объемными и сложными проектами. Она мощная, производительная, способна эффективно работать с большими массивами данных</w:t>
       </w:r>
       <w:r>
         <w:rPr>
@@ -3654,11 +4067,78 @@
         </w:rPr>
         <w:t xml:space="preserve"> </w:t>
       </w:r>
-      <w:r>
-        <w:rPr>
-          <w:lang w:val="ru-BY"/>
-        </w:rPr>
-        <w:t xml:space="preserve">Oracle Database </w:t>
+      <w:proofErr w:type="spellStart"/>
+      <w:r>
+        <w:rPr>
+          <w:lang w:val="ru-BY"/>
+        </w:rPr>
+        <w:t>Oracle</w:t>
+      </w:r>
+      <w:proofErr w:type="spellEnd"/>
+      <w:r>
+        <w:rPr>
+          <w:lang w:val="ru-BY"/>
+        </w:rPr>
+        <w:t xml:space="preserve"> </w:t>
+      </w:r>
+      <w:proofErr w:type="spellStart"/>
+      <w:r>
+        <w:rPr>
+          <w:lang w:val="ru-BY"/>
+        </w:rPr>
+        <w:t>Database</w:t>
+      </w:r>
+      <w:proofErr w:type="spellEnd"/>
+      <w:r>
+        <w:rPr>
+          <w:lang w:val="ru-BY"/>
+        </w:rPr>
+        <w:t xml:space="preserve"> – это объектно-реляционная система управления базами данных от компании </w:t>
+      </w:r>
+      <w:proofErr w:type="spellStart"/>
+      <w:r>
+        <w:rPr>
+          <w:lang w:val="ru-BY"/>
+        </w:rPr>
+        <w:t>Oracle</w:t>
+      </w:r>
+      <w:proofErr w:type="spellEnd"/>
+      <w:r>
+        <w:rPr>
+          <w:lang w:val="ru-BY"/>
+        </w:rPr>
+        <w:t xml:space="preserve">. Она используется для создания структуры новой базы, ее наполнения, редактирования содержимого и отображения информации. </w:t>
+      </w:r>
+    </w:p>
+    <w:p>
+      <w:pPr>
+        <w:rPr>
+          <w:lang w:val="ru-BY"/>
+        </w:rPr>
+      </w:pPr>
+      <w:r>
+        <w:rPr>
+          <w:lang w:val="ru-BY"/>
+        </w:rPr>
+        <w:t xml:space="preserve">Данная </w:t>
+      </w:r>
+      <w:r>
+        <w:rPr>
+          <w:lang w:val="ru-BY"/>
+        </w:rPr>
+        <w:t>система объединяет в себе две модели хранения информации: объектно-ориентированную и реляционную.</w:t>
+      </w:r>
+      <w:r>
+        <w:rPr>
+          <w:lang w:val="ru-BY"/>
+        </w:rPr>
+        <w:t xml:space="preserve"> </w:t>
+      </w:r>
+      <w:r>
+        <w:rPr>
+          <w:lang w:val="ru-BY"/>
+        </w:rPr>
+        <w:t xml:space="preserve">Реляционная модель представляется как набор отношений между записями. Одни данные связаны с другими </w:t>
       </w:r>
       <w:r>
         <w:rPr>
@@ -3670,7 +4150,19 @@
         <w:rPr>
           <w:lang w:val="ru-BY"/>
         </w:rPr>
-        <w:t xml:space="preserve"> это объектно-реляционная система управления базами данных от компании Oracle. Она используется для создания структуры новой базы, ее наполнения, редактирования содержимого и отображения информации.</w:t>
+        <w:t xml:space="preserve"> так формируется база. Визуально ее можно представить как двумерную таблицу; математически </w:t>
+      </w:r>
+      <w:r>
+        <w:rPr>
+          <w:lang w:val="ru-BY"/>
+        </w:rPr>
+        <w:t>–</w:t>
+      </w:r>
+      <w:r>
+        <w:rPr>
+          <w:lang w:val="ru-BY"/>
+        </w:rPr>
+        <w:t xml:space="preserve"> как модель, построенную на отношениях.</w:t>
       </w:r>
       <w:r>
         <w:rPr>
@@ -3678,24 +4170,23 @@
         </w:rPr>
         <w:t xml:space="preserve"> </w:t>
       </w:r>
-    </w:p>
-    <w:p>
-      <w:pPr>
-        <w:rPr>
-          <w:lang w:val="ru-BY"/>
-        </w:rPr>
-      </w:pPr>
-      <w:r>
-        <w:rPr>
-          <w:lang w:val="ru-BY"/>
-        </w:rPr>
-        <w:t xml:space="preserve">Данная </w:t>
-      </w:r>
-      <w:r>
-        <w:rPr>
-          <w:lang w:val="ru-BY"/>
-        </w:rPr>
-        <w:t>система объединяет в себе две модели хранения информации: объектно-ориентированную и реляционную.</w:t>
+      <w:r>
+        <w:rPr>
+          <w:lang w:val="ru-BY"/>
+        </w:rPr>
+        <w:t xml:space="preserve">Объектно-ориентированная модель воспринимает данные как объект. У объекта есть атрибуты, которые описывают его свойства, и методы </w:t>
+      </w:r>
+      <w:r>
+        <w:rPr>
+          <w:lang w:val="ru-BY"/>
+        </w:rPr>
+        <w:t>–</w:t>
+      </w:r>
+      <w:r>
+        <w:rPr>
+          <w:lang w:val="ru-BY"/>
+        </w:rPr>
+        <w:t xml:space="preserve"> они нужны для взаимодействия с другими объектами. Каждый объект принадлежит к классу – это понятие можно представить как «схему» объекта. Объектно-ориентированный подход используется во многих языках программирования и упоминается во многих наших статьях. А в базах данных он нужен для работы с данными, у которых сложная структура.</w:t>
       </w:r>
       <w:r>
         <w:rPr>
@@ -3703,11 +4194,137 @@
         </w:rPr>
         <w:t xml:space="preserve"> </w:t>
       </w:r>
-      <w:r>
-        <w:rPr>
-          <w:lang w:val="ru-BY"/>
-        </w:rPr>
-        <w:t xml:space="preserve">Реляционная модель представляется как набор отношений между записями. Одни данные связаны с другими </w:t>
+    </w:p>
+    <w:p>
+      <w:pPr>
+        <w:rPr>
+          <w:lang w:val="ru-BY"/>
+        </w:rPr>
+      </w:pPr>
+      <w:proofErr w:type="spellStart"/>
+      <w:r>
+        <w:rPr>
+          <w:lang w:val="ru-BY"/>
+        </w:rPr>
+        <w:t>Oracle</w:t>
+      </w:r>
+      <w:proofErr w:type="spellEnd"/>
+      <w:r>
+        <w:rPr>
+          <w:lang w:val="ru-BY"/>
+        </w:rPr>
+        <w:t xml:space="preserve"> </w:t>
+      </w:r>
+      <w:proofErr w:type="spellStart"/>
+      <w:r>
+        <w:rPr>
+          <w:lang w:val="ru-BY"/>
+        </w:rPr>
+        <w:t>Database</w:t>
+      </w:r>
+      <w:proofErr w:type="spellEnd"/>
+      <w:r>
+        <w:rPr>
+          <w:lang w:val="ru-BY"/>
+        </w:rPr>
+        <w:t xml:space="preserve"> работает и с объектно-ориентированной, и с реляционной моделью.</w:t>
+      </w:r>
+    </w:p>
+    <w:p>
+      <w:pPr>
+        <w:rPr>
+          <w:lang w:val="ru-BY"/>
+        </w:rPr>
+      </w:pPr>
+      <w:r>
+        <w:rPr>
+          <w:lang w:val="ru-BY"/>
+        </w:rPr>
+        <w:lastRenderedPageBreak/>
+        <w:t>Система работает по принципу «клиент – сервер». Это означает, что ее основная часть размещается на сервере, там же, где и база данных. Человек работает с интерфейсом приложения-клиента. Клиентская часть управляет только пересылкой и получением информации от сервиса.</w:t>
+      </w:r>
+    </w:p>
+    <w:p>
+      <w:pPr>
+        <w:rPr>
+          <w:lang w:val="ru-BY"/>
+        </w:rPr>
+      </w:pPr>
+      <w:r>
+        <w:rPr>
+          <w:lang w:val="ru-BY"/>
+        </w:rPr>
+        <w:t xml:space="preserve">Достоинства такого подхода – в высоком уровне безопасности и легком доступе для клиентов. Клиент-серверная организация разгружает сеть и снимает вычислительную нагрузку с клиентских компьютеров. А вот сервер для такой </w:t>
+      </w:r>
+      <w:r>
+        <w:rPr>
+          <w:lang w:val="ru-BY"/>
+        </w:rPr>
+        <w:t>системы управления базами данных</w:t>
+      </w:r>
+      <w:r>
+        <w:rPr>
+          <w:lang w:val="ru-BY"/>
+        </w:rPr>
+        <w:t xml:space="preserve"> должен быть мощным.</w:t>
+      </w:r>
+      <w:r>
+        <w:rPr>
+          <w:lang w:val="ru-BY"/>
+        </w:rPr>
+        <w:t xml:space="preserve"> </w:t>
+      </w:r>
+    </w:p>
+    <w:p>
+      <w:pPr>
+        <w:rPr>
+          <w:lang w:val="ru-BY"/>
+        </w:rPr>
+      </w:pPr>
+      <w:r>
+        <w:rPr>
+          <w:lang w:val="ru-BY"/>
+        </w:rPr>
+        <w:t xml:space="preserve">Информация в системе хранится в отдельных базах – экземплярах </w:t>
+      </w:r>
+      <w:r>
+        <w:rPr>
+          <w:lang w:val="ru-BY"/>
+        </w:rPr>
+        <w:t>базы данных</w:t>
+      </w:r>
+      <w:r>
+        <w:rPr>
+          <w:lang w:val="ru-BY"/>
+        </w:rPr>
+        <w:t>. Это не физические, а логические понятия, которые состоят из процессов и оперативной памяти. Все содержимое одного экземпляра имеет единую системную глобальную область – часть оперативной памяти, с которой работает.</w:t>
+      </w:r>
+    </w:p>
+    <w:p>
+      <w:pPr>
+        <w:rPr>
+          <w:lang w:val="ru-BY"/>
+        </w:rPr>
+      </w:pPr>
+      <w:r>
+        <w:rPr>
+          <w:lang w:val="ru-BY"/>
+        </w:rPr>
+        <w:t xml:space="preserve">Внутри экземпляров расположены логические пространства, которые называются табличными – </w:t>
+      </w:r>
+      <w:proofErr w:type="spellStart"/>
+      <w:r>
+        <w:rPr>
+          <w:lang w:val="ru-BY"/>
+        </w:rPr>
+        <w:t>tablespaces</w:t>
+      </w:r>
+      <w:proofErr w:type="spellEnd"/>
+      <w:r>
+        <w:rPr>
+          <w:lang w:val="ru-BY"/>
+        </w:rPr>
+        <w:t xml:space="preserve">. Табличные пространства содержат компоненты данных </w:t>
       </w:r>
       <w:r>
         <w:rPr>
@@ -3719,228 +4336,6 @@
         <w:rPr>
           <w:lang w:val="ru-BY"/>
         </w:rPr>
-        <w:t xml:space="preserve"> так формируется база. Визуально ее можно представить как двумерную таблицу; математически </w:t>
-      </w:r>
-      <w:r>
-        <w:rPr>
-          <w:lang w:val="ru-BY"/>
-        </w:rPr>
-        <w:t>–</w:t>
-      </w:r>
-      <w:r>
-        <w:rPr>
-          <w:lang w:val="ru-BY"/>
-        </w:rPr>
-        <w:t xml:space="preserve"> как модель, построенную на отношениях.</w:t>
-      </w:r>
-      <w:r>
-        <w:rPr>
-          <w:lang w:val="ru-BY"/>
-        </w:rPr>
-        <w:t xml:space="preserve"> </w:t>
-      </w:r>
-      <w:r>
-        <w:rPr>
-          <w:lang w:val="ru-BY"/>
-        </w:rPr>
-        <w:t xml:space="preserve">Объектно-ориентированная модель воспринимает данные как объект. У объекта есть атрибуты, которые описывают его свойства, и методы </w:t>
-      </w:r>
-      <w:r>
-        <w:rPr>
-          <w:lang w:val="ru-BY"/>
-        </w:rPr>
-        <w:t>–</w:t>
-      </w:r>
-      <w:r>
-        <w:rPr>
-          <w:lang w:val="ru-BY"/>
-        </w:rPr>
-        <w:t xml:space="preserve"> они нужны для взаимодействия с другими объектами. Каждый объект принадлежит к классу </w:t>
-      </w:r>
-      <w:r>
-        <w:rPr>
-          <w:lang w:val="ru-BY"/>
-        </w:rPr>
-        <w:t>–</w:t>
-      </w:r>
-      <w:r>
-        <w:rPr>
-          <w:lang w:val="ru-BY"/>
-        </w:rPr>
-        <w:t xml:space="preserve"> это понятие можно представить как «схему» объекта. Объектно-ориентированный подход используется во многих языках программирования и упоминается во многих наших статьях. А в базах данных он нужен для работы с данными, у которых сложная структура.</w:t>
-      </w:r>
-      <w:r>
-        <w:rPr>
-          <w:lang w:val="ru-BY"/>
-        </w:rPr>
-        <w:t xml:space="preserve"> </w:t>
-      </w:r>
-    </w:p>
-    <w:p>
-      <w:pPr>
-        <w:rPr>
-          <w:lang w:val="ru-BY"/>
-        </w:rPr>
-      </w:pPr>
-      <w:r>
-        <w:rPr>
-          <w:lang w:val="ru-BY"/>
-        </w:rPr>
-        <w:t>Oracle Database работает и с объектно-ориентированной, и с реляционной моделью.</w:t>
-      </w:r>
-    </w:p>
-    <w:p>
-      <w:pPr>
-        <w:rPr>
-          <w:lang w:val="ru-BY"/>
-        </w:rPr>
-      </w:pPr>
-      <w:r>
-        <w:rPr>
-          <w:lang w:val="ru-BY"/>
-        </w:rPr>
-        <w:lastRenderedPageBreak/>
-        <w:t xml:space="preserve">Система работает по принципу «клиент </w:t>
-      </w:r>
-      <w:r>
-        <w:rPr>
-          <w:lang w:val="ru-BY"/>
-        </w:rPr>
-        <w:t>–</w:t>
-      </w:r>
-      <w:r>
-        <w:rPr>
-          <w:lang w:val="ru-BY"/>
-        </w:rPr>
-        <w:t xml:space="preserve"> сервер». Это означает, что ее основная часть размещается на сервере, там же, где и база данных. Человек работает с интерфейсом приложения-клиента. Клиентская часть управляет только пересылкой и получением информации от сервиса.</w:t>
-      </w:r>
-    </w:p>
-    <w:p>
-      <w:pPr>
-        <w:rPr>
-          <w:lang w:val="ru-BY"/>
-        </w:rPr>
-      </w:pPr>
-      <w:r>
-        <w:rPr>
-          <w:lang w:val="ru-BY"/>
-        </w:rPr>
-        <w:t xml:space="preserve">Достоинства такого подхода </w:t>
-      </w:r>
-      <w:r>
-        <w:rPr>
-          <w:lang w:val="ru-BY"/>
-        </w:rPr>
-        <w:t>–</w:t>
-      </w:r>
-      <w:r>
-        <w:rPr>
-          <w:lang w:val="ru-BY"/>
-        </w:rPr>
-        <w:t xml:space="preserve"> в высоком уровне безопасности и легком доступе для клиентов. Клиент-серверная организация разгружает сеть и снимает вычислительную нагрузку с клиентских компьютеров. А вот сервер для такой </w:t>
-      </w:r>
-      <w:r>
-        <w:rPr>
-          <w:lang w:val="ru-BY"/>
-        </w:rPr>
-        <w:t>системы управления базами данных</w:t>
-      </w:r>
-      <w:r>
-        <w:rPr>
-          <w:lang w:val="ru-BY"/>
-        </w:rPr>
-        <w:t xml:space="preserve"> должен быть мощным.</w:t>
-      </w:r>
-      <w:r>
-        <w:rPr>
-          <w:lang w:val="ru-BY"/>
-        </w:rPr>
-        <w:t xml:space="preserve"> </w:t>
-      </w:r>
-    </w:p>
-    <w:p>
-      <w:pPr>
-        <w:rPr>
-          <w:lang w:val="ru-BY"/>
-        </w:rPr>
-      </w:pPr>
-      <w:r>
-        <w:rPr>
-          <w:lang w:val="ru-BY"/>
-        </w:rPr>
-        <w:t xml:space="preserve">Информация в системе хранится в отдельных базах </w:t>
-      </w:r>
-      <w:r>
-        <w:rPr>
-          <w:lang w:val="ru-BY"/>
-        </w:rPr>
-        <w:t xml:space="preserve">– </w:t>
-      </w:r>
-      <w:r>
-        <w:rPr>
-          <w:lang w:val="ru-BY"/>
-        </w:rPr>
-        <w:t xml:space="preserve">экземплярах </w:t>
-      </w:r>
-      <w:r>
-        <w:rPr>
-          <w:lang w:val="ru-BY"/>
-        </w:rPr>
-        <w:t>базы данных</w:t>
-      </w:r>
-      <w:r>
-        <w:rPr>
-          <w:lang w:val="ru-BY"/>
-        </w:rPr>
-        <w:t>. Это не физические, а логические понятия, которые состоят из процессов и оперативной памяти. Все содержимое одного экземпляра имеет единую системную глобальную область</w:t>
-      </w:r>
-      <w:r>
-        <w:rPr>
-          <w:lang w:val="ru-BY"/>
-        </w:rPr>
-        <w:t xml:space="preserve"> –</w:t>
-      </w:r>
-      <w:r>
-        <w:rPr>
-          <w:lang w:val="ru-BY"/>
-        </w:rPr>
-        <w:t xml:space="preserve"> часть оперативной памяти, с которой работает.</w:t>
-      </w:r>
-    </w:p>
-    <w:p>
-      <w:pPr>
-        <w:rPr>
-          <w:lang w:val="ru-BY"/>
-        </w:rPr>
-      </w:pPr>
-      <w:r>
-        <w:rPr>
-          <w:lang w:val="ru-BY"/>
-        </w:rPr>
-        <w:t xml:space="preserve">Внутри экземпляров расположены логические пространства, которые называются табличными </w:t>
-      </w:r>
-      <w:r>
-        <w:rPr>
-          <w:lang w:val="ru-BY"/>
-        </w:rPr>
-        <w:t>–</w:t>
-      </w:r>
-      <w:r>
-        <w:rPr>
-          <w:lang w:val="ru-BY"/>
-        </w:rPr>
-        <w:t xml:space="preserve"> tablespaces. Табличные пространства содержат компоненты данных </w:t>
-      </w:r>
-      <w:r>
-        <w:rPr>
-          <w:lang w:val="ru-BY"/>
-        </w:rPr>
-        <w:t>–</w:t>
-      </w:r>
-      <w:r>
-        <w:rPr>
-          <w:lang w:val="ru-BY"/>
-        </w:rPr>
         <w:t xml:space="preserve"> как файлы в папках.</w:t>
       </w:r>
     </w:p>
@@ -3960,7 +4355,35 @@
         <w:rPr>
           <w:lang w:val="ru-BY"/>
         </w:rPr>
-        <w:t xml:space="preserve"> состоит из одного или нескольких инстансов и программного обеспечения, которое ими управляет. Система поддерживает работу с независимыми базами в рамках одного инстанса. Она может работать и с мультиарендной архитектурой, где множественными клиентами управляет один экземпляр приложения. В Oracle поддерживаются кластеризация и секционирование </w:t>
+        <w:t xml:space="preserve"> состоит из одного или нескольких инстансов и программного обеспечения, которое ими управляет. Система поддерживает работу с независимыми базами в рамках одного инстанса. Она может работать и с </w:t>
+      </w:r>
+      <w:proofErr w:type="spellStart"/>
+      <w:r>
+        <w:rPr>
+          <w:lang w:val="ru-BY"/>
+        </w:rPr>
+        <w:t>мультиарендной</w:t>
+      </w:r>
+      <w:proofErr w:type="spellEnd"/>
+      <w:r>
+        <w:rPr>
+          <w:lang w:val="ru-BY"/>
+        </w:rPr>
+        <w:t xml:space="preserve"> архитектурой, где множественными клиентами управляет один экземпляр приложения. В </w:t>
+      </w:r>
+      <w:proofErr w:type="spellStart"/>
+      <w:r>
+        <w:rPr>
+          <w:lang w:val="ru-BY"/>
+        </w:rPr>
+        <w:t>Oracle</w:t>
+      </w:r>
+      <w:proofErr w:type="spellEnd"/>
+      <w:r>
+        <w:rPr>
+          <w:lang w:val="ru-BY"/>
+        </w:rPr>
+        <w:t xml:space="preserve"> поддерживаются кластеризация и секционирование </w:t>
       </w:r>
       <w:r>
         <w:rPr>
@@ -4000,13 +4423,35 @@
         <w:rPr>
           <w:lang w:val="ru-BY"/>
         </w:rPr>
-        <w:t> Supabase – э</w:t>
-      </w:r>
-      <w:r>
-        <w:rPr>
-          <w:lang w:val="ru-BY"/>
-        </w:rPr>
-        <w:t xml:space="preserve">то реляционная база данных на основе тех же технологий, что лежат в PostgreSQL – одной из самых популярных и надежных </w:t>
+        <w:t> </w:t>
+      </w:r>
+      <w:proofErr w:type="spellStart"/>
+      <w:r>
+        <w:rPr>
+          <w:lang w:val="ru-BY"/>
+        </w:rPr>
+        <w:t>Supabase</w:t>
+      </w:r>
+      <w:proofErr w:type="spellEnd"/>
+      <w:r>
+        <w:rPr>
+          <w:lang w:val="ru-BY"/>
+        </w:rPr>
+        <w:t xml:space="preserve"> – это реляционная база данных на основе тех же технологий, что лежат в </w:t>
+      </w:r>
+      <w:proofErr w:type="spellStart"/>
+      <w:r>
+        <w:rPr>
+          <w:lang w:val="ru-BY"/>
+        </w:rPr>
+        <w:t>PostgreSQL</w:t>
+      </w:r>
+      <w:proofErr w:type="spellEnd"/>
+      <w:r>
+        <w:rPr>
+          <w:lang w:val="ru-BY"/>
+        </w:rPr>
+        <w:t xml:space="preserve"> – одной из самых популярных и надежных </w:t>
       </w:r>
       <w:r>
         <w:rPr>
@@ -4027,11 +4472,33 @@
           <w:lang w:val="ru-BY"/>
         </w:rPr>
       </w:pPr>
-      <w:r>
-        <w:rPr>
-          <w:lang w:val="ru-BY"/>
-        </w:rPr>
-        <w:t xml:space="preserve">Supabase – это бесплатный аналог Firebase, полифункциональная платформа, объединяющая в себе несколько важных программных решений и упрощающая их реализацию до предельно примитивного уровня, чтобы </w:t>
+      <w:proofErr w:type="spellStart"/>
+      <w:r>
+        <w:rPr>
+          <w:lang w:val="ru-BY"/>
+        </w:rPr>
+        <w:t>Supabase</w:t>
+      </w:r>
+      <w:proofErr w:type="spellEnd"/>
+      <w:r>
+        <w:rPr>
+          <w:lang w:val="ru-BY"/>
+        </w:rPr>
+        <w:t xml:space="preserve"> – это бесплатный аналог </w:t>
+      </w:r>
+      <w:proofErr w:type="spellStart"/>
+      <w:r>
+        <w:rPr>
+          <w:lang w:val="ru-BY"/>
+        </w:rPr>
+        <w:t>Firebase</w:t>
+      </w:r>
+      <w:proofErr w:type="spellEnd"/>
+      <w:r>
+        <w:rPr>
+          <w:lang w:val="ru-BY"/>
+        </w:rPr>
+        <w:t xml:space="preserve">, полифункциональная платформа, объединяющая в себе несколько важных программных решений и упрощающая их реализацию до предельно примитивного уровня, чтобы </w:t>
       </w:r>
       <w:r>
         <w:rPr>
@@ -4152,20 +4619,42 @@
           <w:lang w:val="ru-BY"/>
         </w:rPr>
         <w:lastRenderedPageBreak/>
-        <w:t>этапе разработки оплачивать БД не придется, все возможности Supabase можно будет опробовать самостоятельно, а не опираться на обзоры и демо.</w:t>
-      </w:r>
-    </w:p>
-    <w:p>
-      <w:pPr>
-        <w:rPr>
-          <w:lang w:val="ru-BY"/>
-        </w:rPr>
-      </w:pPr>
-      <w:r>
-        <w:rPr>
-          <w:lang w:val="ru-BY"/>
-        </w:rPr>
-        <w:t>Supabase идет в комплекте с собственным хранилищем файлов, которое можно подключать к базе данных</w:t>
+        <w:t xml:space="preserve">этапе разработки оплачивать БД не придется, все возможности </w:t>
+      </w:r>
+      <w:proofErr w:type="spellStart"/>
+      <w:r>
+        <w:rPr>
+          <w:lang w:val="ru-BY"/>
+        </w:rPr>
+        <w:t>Supabase</w:t>
+      </w:r>
+      <w:proofErr w:type="spellEnd"/>
+      <w:r>
+        <w:rPr>
+          <w:lang w:val="ru-BY"/>
+        </w:rPr>
+        <w:t xml:space="preserve"> можно будет опробовать самостоятельно, а не опираться на обзоры и демо.</w:t>
+      </w:r>
+    </w:p>
+    <w:p>
+      <w:pPr>
+        <w:rPr>
+          <w:lang w:val="ru-BY"/>
+        </w:rPr>
+      </w:pPr>
+      <w:proofErr w:type="spellStart"/>
+      <w:r>
+        <w:rPr>
+          <w:lang w:val="ru-BY"/>
+        </w:rPr>
+        <w:t>Supabase</w:t>
+      </w:r>
+      <w:proofErr w:type="spellEnd"/>
+      <w:r>
+        <w:rPr>
+          <w:lang w:val="ru-BY"/>
+        </w:rPr>
+        <w:t xml:space="preserve"> идет в комплекте с собственным хранилищем файлов, которое можно подключать к базе данных</w:t>
       </w:r>
       <w:r>
         <w:rPr>
@@ -4177,7 +4666,21 @@
         <w:rPr>
           <w:lang w:val="ru-BY"/>
         </w:rPr>
-        <w:t xml:space="preserve">Например, можно добавить в Supabase файлы изображений, еще на этапе их загрузки в </w:t>
+        <w:t xml:space="preserve">Например, можно добавить в </w:t>
+      </w:r>
+      <w:proofErr w:type="spellStart"/>
+      <w:r>
+        <w:rPr>
+          <w:lang w:val="ru-BY"/>
+        </w:rPr>
+        <w:t>Supabase</w:t>
+      </w:r>
+      <w:proofErr w:type="spellEnd"/>
+      <w:r>
+        <w:rPr>
+          <w:lang w:val="ru-BY"/>
+        </w:rPr>
+        <w:t xml:space="preserve"> файлы изображений, еще на этапе их загрузки в </w:t>
       </w:r>
       <w:r>
         <w:rPr>
@@ -4189,7 +4692,21 @@
         <w:rPr>
           <w:lang w:val="ru-BY"/>
         </w:rPr>
-        <w:t xml:space="preserve"> создавать специальные ссылки и закреплять их за статьями, комментариями, профилями в таблицах Supabase. Таким образом, можно привязывать файлы из хранилища к записям из </w:t>
+        <w:t xml:space="preserve"> создавать специальные ссылки и закреплять их за статьями, комментариями, профилями в таблицах </w:t>
+      </w:r>
+      <w:proofErr w:type="spellStart"/>
+      <w:r>
+        <w:rPr>
+          <w:lang w:val="ru-BY"/>
+        </w:rPr>
+        <w:t>Supabase</w:t>
+      </w:r>
+      <w:proofErr w:type="spellEnd"/>
+      <w:r>
+        <w:rPr>
+          <w:lang w:val="ru-BY"/>
+        </w:rPr>
+        <w:t xml:space="preserve">. Таким образом, можно привязывать файлы из хранилища к записям из </w:t>
       </w:r>
       <w:r>
         <w:rPr>
@@ -4238,7 +4755,21 @@
         <w:rPr>
           <w:lang w:val="ru-BY"/>
         </w:rPr>
-        <w:t xml:space="preserve">Важное преимущество Supabase – встроенная функция авторизации, реализованная практически на </w:t>
+        <w:t xml:space="preserve">Важное преимущество </w:t>
+      </w:r>
+      <w:proofErr w:type="spellStart"/>
+      <w:r>
+        <w:rPr>
+          <w:lang w:val="ru-BY"/>
+        </w:rPr>
+        <w:t>Supabase</w:t>
+      </w:r>
+      <w:proofErr w:type="spellEnd"/>
+      <w:r>
+        <w:rPr>
+          <w:lang w:val="ru-BY"/>
+        </w:rPr>
+        <w:t xml:space="preserve"> – встроенная функция авторизации, реализованная практически на </w:t>
       </w:r>
       <w:r>
         <w:rPr>
@@ -4265,11 +4796,19 @@
           <w:lang w:val="ru-BY"/>
         </w:rPr>
       </w:pPr>
-      <w:r>
-        <w:rPr>
-          <w:lang w:val="ru-BY"/>
-        </w:rPr>
-        <w:t>Supabase –универсальный продукт, включающий в себя много компонентов, необходимых для создания полноценных приложений.</w:t>
+      <w:proofErr w:type="spellStart"/>
+      <w:r>
+        <w:rPr>
+          <w:lang w:val="ru-BY"/>
+        </w:rPr>
+        <w:t>Supabase</w:t>
+      </w:r>
+      <w:proofErr w:type="spellEnd"/>
+      <w:r>
+        <w:rPr>
+          <w:lang w:val="ru-BY"/>
+        </w:rPr>
+        <w:t xml:space="preserve"> –универсальный продукт, включающий в себя много компонентов, необходимых для создания полноценных приложений.</w:t>
       </w:r>
     </w:p>
     <w:p>
@@ -4590,8 +5129,13 @@
         </w:rPr>
         <w:t xml:space="preserve"> избыточны. </w:t>
       </w:r>
-      <w:r>
-        <w:t xml:space="preserve">Supabase </w:t>
+      <w:proofErr w:type="spellStart"/>
+      <w:r>
+        <w:t>Supabase</w:t>
+      </w:r>
+      <w:proofErr w:type="spellEnd"/>
+      <w:r>
+        <w:t xml:space="preserve"> </w:t>
       </w:r>
       <w:r>
         <w:rPr>
@@ -4608,9 +5152,11 @@
         </w:rPr>
         <w:t xml:space="preserve"> с дополнительными удобными возможностями для разработки, например, механизмы аутентификации и поддержания сессии. Поэтому выбор сделан в пользу </w:t>
       </w:r>
+      <w:proofErr w:type="spellStart"/>
       <w:r>
         <w:t>Supabase</w:t>
       </w:r>
+      <w:proofErr w:type="spellEnd"/>
       <w:r>
         <w:rPr>
           <w:lang w:val="ru-BY"/>
@@ -4646,346 +5192,614 @@
         <w:lastRenderedPageBreak/>
         <w:t>3 Проектирование базы данных</w:t>
       </w:r>
-      <w:bookmarkStart w:id="9" w:name="_GoBack"/>
-      <w:bookmarkEnd w:id="9"/>
-    </w:p>
-    <w:p>
-      <w:pPr>
-        <w:rPr>
-          <w:lang w:val="ru-BY"/>
-        </w:rPr>
-      </w:pPr>
+    </w:p>
+    <w:p>
+      <w:pPr>
+        <w:rPr>
+          <w:lang w:val="ru-BY"/>
+        </w:rPr>
+      </w:pPr>
+      <w:r>
+        <w:rPr>
+          <w:lang w:val="ru-BY"/>
+        </w:rPr>
+        <w:t>В деловой или личной сфере часто приходится работать с данными из различных источников, каждый из которых связан с определенным видом деятельности. В настоящее время благодаря огромным возможностям компьютеров, которые связаны с хранением и обработкой больших массивов информации компьютер применяется для решения широкого круга задач буквально во всех сферах человеческой деятельности. Одновременно с развитием компьютерной техники развивалась и теория баз данных (БД), которые представляют собой наборы взаимосвязанных данных о некоторой предметной области. Такие наборы имеют определенную структуру и постоянно хранятся в памяти компьютера.</w:t>
+      </w:r>
+    </w:p>
+    <w:p>
+      <w:pPr>
+        <w:rPr>
+          <w:lang w:val="ru-BY"/>
+        </w:rPr>
+      </w:pPr>
+      <w:r>
+        <w:rPr>
+          <w:lang w:val="ru-BY"/>
+        </w:rPr>
+        <w:t xml:space="preserve">В результате развития концепций </w:t>
+      </w:r>
+      <w:r>
+        <w:rPr>
+          <w:lang w:val="ru-BY"/>
+        </w:rPr>
+        <w:t>баз данных</w:t>
+      </w:r>
+      <w:r>
+        <w:rPr>
+          <w:lang w:val="ru-BY"/>
+        </w:rPr>
+        <w:t xml:space="preserve"> выделены три уровня представления информации: инфологический, </w:t>
+      </w:r>
+      <w:proofErr w:type="spellStart"/>
+      <w:r>
+        <w:rPr>
+          <w:lang w:val="ru-BY"/>
+        </w:rPr>
+        <w:t>даталогический</w:t>
+      </w:r>
+      <w:proofErr w:type="spellEnd"/>
+      <w:r>
+        <w:rPr>
+          <w:lang w:val="ru-BY"/>
+        </w:rPr>
+        <w:t xml:space="preserve"> и физический. На каждом уровне проводится структуризация информации таким образом, чтобы на третьем уровне информация могла быть представлена в виде структур данных, реализуемых в памяти </w:t>
+      </w:r>
+      <w:r>
+        <w:rPr>
+          <w:lang w:val="ru-BY"/>
+        </w:rPr>
+        <w:t>электронно-вычислительной машины</w:t>
+      </w:r>
+      <w:r>
+        <w:rPr>
+          <w:lang w:val="ru-BY"/>
+        </w:rPr>
+        <w:t xml:space="preserve">. На инфологическом уровне определяется какая информация о предметной области будет хранится и обрабатываться в компьютере, а в результате исследования предметной области строится ее инфологическая модель, которая описывается в терминах классов объектов и их взаимодействий. В инфологической модели информация представляется вне зависимости от того, что представляют собой данные и какие технические средства будут использовании в дальнейшем для ее хранения и обработки. </w:t>
+      </w:r>
+    </w:p>
+    <w:p>
+      <w:pPr>
+        <w:rPr>
+          <w:lang w:val="ru-BY"/>
+        </w:rPr>
+      </w:pPr>
+      <w:proofErr w:type="spellStart"/>
+      <w:r>
+        <w:rPr>
+          <w:lang w:val="ru-BY"/>
+        </w:rPr>
+        <w:t>Даталогическая</w:t>
+      </w:r>
+      <w:proofErr w:type="spellEnd"/>
+      <w:r>
+        <w:rPr>
+          <w:lang w:val="ru-BY"/>
+        </w:rPr>
+        <w:t xml:space="preserve"> и физическая модели непосредственно реализуются в системах управления</w:t>
+      </w:r>
+      <w:r>
+        <w:rPr>
+          <w:lang w:val="ru-BY"/>
+        </w:rPr>
+        <w:t xml:space="preserve"> базами данных</w:t>
+      </w:r>
+      <w:r>
+        <w:rPr>
+          <w:lang w:val="ru-BY"/>
+        </w:rPr>
+        <w:t xml:space="preserve">, а физическая модель в свою очередь определяет структуру хранения данных на физических носителях. Цель инфологического проектирования заключается в представлении семантики (смысла) предметной области. Для описания предметной области наиболее часто используется </w:t>
+      </w:r>
+      <w:r>
+        <w:t>ER</w:t>
+      </w:r>
+      <w:r>
+        <w:rPr>
+          <w:lang w:val="ru-BY"/>
+        </w:rPr>
+        <w:t>-модель</w:t>
+      </w:r>
+      <w:r>
+        <w:rPr>
+          <w:lang w:val="ru-BY"/>
+        </w:rPr>
+        <w:t>. ER</w:t>
+      </w:r>
+      <w:r>
+        <w:rPr>
+          <w:lang w:val="ru-BY"/>
+        </w:rPr>
+        <w:t>-</w:t>
+      </w:r>
+      <w:r>
+        <w:rPr>
+          <w:lang w:val="ru-BY"/>
+        </w:rPr>
+        <w:t xml:space="preserve">диаграмма модели имеет лексикографическую структуру и включает в себя текст и элементы графики. На практике инфологическая (семантическая) модель используется на первой стадии проектирования </w:t>
+      </w:r>
+      <w:r>
+        <w:rPr>
+          <w:lang w:val="ru-BY"/>
+        </w:rPr>
+        <w:t>базы данных</w:t>
+      </w:r>
+      <w:r>
+        <w:rPr>
+          <w:lang w:val="ru-BY"/>
+        </w:rPr>
+        <w:t>. При этом в терминах ER</w:t>
+      </w:r>
+      <w:r>
+        <w:rPr>
+          <w:lang w:val="ru-BY"/>
+        </w:rPr>
+        <w:t>-</w:t>
+      </w:r>
+      <w:r>
+        <w:rPr>
+          <w:lang w:val="ru-BY"/>
+        </w:rPr>
+        <w:t>модели описывается концептуальная</w:t>
+      </w:r>
+      <w:r>
+        <w:rPr>
+          <w:lang w:val="ru-BY"/>
+        </w:rPr>
+        <w:t xml:space="preserve"> </w:t>
+      </w:r>
+      <w:r>
+        <w:rPr>
+          <w:lang w:val="ru-BY"/>
+        </w:rPr>
+        <w:t xml:space="preserve">схема </w:t>
+      </w:r>
+      <w:r>
+        <w:rPr>
+          <w:lang w:val="ru-BY"/>
+        </w:rPr>
+        <w:t>базы данных</w:t>
+      </w:r>
+      <w:r>
+        <w:rPr>
+          <w:lang w:val="ru-BY"/>
+        </w:rPr>
+        <w:t xml:space="preserve">, которая затем преобразуется к реляционной или другой схеме. </w:t>
+      </w:r>
+      <w:bookmarkEnd w:id="8"/>
+      <w:r>
+        <w:rPr>
+          <w:lang w:val="ru-BY"/>
+        </w:rPr>
+        <w:br w:type="page"/>
+      </w:r>
+    </w:p>
+    <w:p>
+      <w:pPr>
+        <w:pStyle w:val="Heading1"/>
+        <w:rPr>
+          <w:lang w:val="ru-BY"/>
+        </w:rPr>
+      </w:pPr>
+      <w:r>
+        <w:rPr>
+          <w:lang w:val="ru-BY"/>
+        </w:rPr>
+        <w:lastRenderedPageBreak/>
+        <w:t>4 Разработка базы данных</w:t>
+      </w:r>
+    </w:p>
+    <w:p>
+      <w:pPr>
+        <w:rPr>
+          <w:lang w:val="ru-BY"/>
+        </w:rPr>
+      </w:pPr>
+      <w:r>
+        <w:rPr>
+          <w:lang w:val="ru-BY"/>
+        </w:rPr>
+        <w:t>Используемый инструмент,</w:t>
+      </w:r>
+      <w:r>
+        <w:rPr>
+          <w:lang w:val="ru-BY"/>
+        </w:rPr>
+        <w:t xml:space="preserve"> </w:t>
+      </w:r>
+      <w:proofErr w:type="spellStart"/>
+      <w:r>
+        <w:rPr>
+          <w:lang w:val="ru-BY"/>
+        </w:rPr>
+        <w:t>Supabase</w:t>
+      </w:r>
+      <w:proofErr w:type="spellEnd"/>
+      <w:r>
+        <w:rPr>
+          <w:lang w:val="ru-BY"/>
+        </w:rPr>
+        <w:t>, –</w:t>
+      </w:r>
+      <w:r>
+        <w:rPr>
+          <w:lang w:val="ru-BY"/>
+        </w:rPr>
+        <w:t xml:space="preserve"> это реляционная база данных, использующая SQL-синтаксис. SQL</w:t>
+      </w:r>
+      <w:r>
+        <w:rPr>
+          <w:lang w:val="ru-BY"/>
+        </w:rPr>
+        <w:t xml:space="preserve"> – это </w:t>
+      </w:r>
+      <w:r>
+        <w:rPr>
+          <w:lang w:val="ru-BY"/>
+        </w:rPr>
+        <w:t>язык, ориентированный на взаимодействие с базами данных. Он позволяет создавать специальные команды, которые заставляют встроенные в БД механизмы либо считывать информацию, либо ее добавлять</w:t>
+      </w:r>
+      <w:r>
+        <w:rPr>
+          <w:lang w:val="ru-BY"/>
+        </w:rPr>
+        <w:t xml:space="preserve">. </w:t>
+      </w:r>
+    </w:p>
+    <w:p>
+      <w:pPr>
+        <w:rPr>
+          <w:lang w:val="ru-BY"/>
+        </w:rPr>
+      </w:pPr>
+      <w:r>
+        <w:rPr>
+          <w:lang w:val="ru-BY"/>
+        </w:rPr>
+        <w:t xml:space="preserve">В рамках написания хранимых процедур понадобится расширение возможностей стандартного </w:t>
+      </w:r>
+      <w:r>
+        <w:t>SQL – PL/</w:t>
+      </w:r>
+      <w:proofErr w:type="spellStart"/>
+      <w:r>
+        <w:t>pgSQL</w:t>
+      </w:r>
+      <w:proofErr w:type="spellEnd"/>
+      <w:r>
+        <w:rPr>
+          <w:lang w:val="ru-BY"/>
+        </w:rPr>
+        <w:t xml:space="preserve">. </w:t>
+      </w:r>
+      <w:r>
+        <w:rPr>
+          <w:lang w:val="ru-BY"/>
+        </w:rPr>
+        <w:t>PL/</w:t>
+      </w:r>
+      <w:proofErr w:type="spellStart"/>
+      <w:r>
+        <w:rPr>
+          <w:lang w:val="ru-BY"/>
+        </w:rPr>
+        <w:t>pgSQL</w:t>
+      </w:r>
+      <w:proofErr w:type="spellEnd"/>
+      <w:r>
+        <w:rPr>
+          <w:lang w:val="ru-BY"/>
+        </w:rPr>
+        <w:t xml:space="preserve"> </w:t>
+      </w:r>
+      <w:r>
+        <w:rPr>
+          <w:lang w:val="ru-BY"/>
+        </w:rPr>
+        <w:t xml:space="preserve">– </w:t>
+      </w:r>
+      <w:r>
+        <w:rPr>
+          <w:lang w:val="ru-BY"/>
+        </w:rPr>
+        <w:t xml:space="preserve">процедурное расширение языка SQL, используемое в </w:t>
+      </w:r>
+      <w:r>
+        <w:rPr>
+          <w:lang w:val="ru-BY"/>
+        </w:rPr>
+        <w:t>системе управления базами данных</w:t>
+      </w:r>
+      <w:r>
+        <w:rPr>
+          <w:lang w:val="ru-BY"/>
+        </w:rPr>
+        <w:t xml:space="preserve"> </w:t>
+      </w:r>
+      <w:proofErr w:type="spellStart"/>
+      <w:r>
+        <w:rPr>
+          <w:lang w:val="ru-BY"/>
+        </w:rPr>
+        <w:t>PostgreSQL</w:t>
+      </w:r>
+      <w:proofErr w:type="spellEnd"/>
+      <w:r>
+        <w:rPr>
+          <w:lang w:val="ru-BY"/>
+        </w:rPr>
+        <w:t>. Этот язык предназначен для написания функций, триггеров и правил и обладает следующими особенностями:</w:t>
+      </w:r>
+    </w:p>
+    <w:p>
+      <w:pPr>
+        <w:rPr>
+          <w:lang w:val="ru-BY"/>
+        </w:rPr>
+      </w:pPr>
+      <w:r>
+        <w:rPr>
+          <w:lang w:val="ru-BY"/>
+        </w:rPr>
+        <w:t xml:space="preserve">– </w:t>
+      </w:r>
+      <w:r>
+        <w:rPr>
+          <w:lang w:val="ru-BY"/>
+        </w:rPr>
+        <w:t>добавляет управляющие конструкции к стандарту SQL;</w:t>
+      </w:r>
+    </w:p>
+    <w:p>
+      <w:pPr>
+        <w:rPr>
+          <w:lang w:val="ru-BY"/>
+        </w:rPr>
+      </w:pPr>
+      <w:r>
+        <w:rPr>
+          <w:lang w:val="ru-BY"/>
+        </w:rPr>
+        <w:t xml:space="preserve">– </w:t>
+      </w:r>
+      <w:r>
+        <w:rPr>
+          <w:lang w:val="ru-BY"/>
+        </w:rPr>
+        <w:t>допускает сложные вычисления;</w:t>
+      </w:r>
+    </w:p>
+    <w:p>
+      <w:pPr>
+        <w:rPr>
+          <w:lang w:val="ru-BY"/>
+        </w:rPr>
+      </w:pPr>
+      <w:r>
+        <w:rPr>
+          <w:lang w:val="ru-BY"/>
+        </w:rPr>
+        <w:t xml:space="preserve">– </w:t>
+      </w:r>
+      <w:r>
+        <w:rPr>
+          <w:lang w:val="ru-BY"/>
+        </w:rPr>
+        <w:t>может использовать все объекты БД, определенные пользователем;</w:t>
+      </w:r>
+    </w:p>
+    <w:p>
+      <w:pPr>
+        <w:rPr>
+          <w:lang w:val="ru-BY"/>
+        </w:rPr>
+      </w:pPr>
+      <w:r>
+        <w:rPr>
+          <w:lang w:val="ru-BY"/>
+        </w:rPr>
+        <w:t>– является простым</w:t>
+      </w:r>
+      <w:r>
+        <w:rPr>
+          <w:lang w:val="ru-BY"/>
+        </w:rPr>
+        <w:t xml:space="preserve"> в использовании.</w:t>
+      </w:r>
+    </w:p>
+    <w:p>
+      <w:pPr>
+        <w:rPr>
+          <w:lang w:val="ru-BY"/>
+        </w:rPr>
+      </w:pPr>
+      <w:r>
+        <w:rPr>
+          <w:lang w:val="ru-BY"/>
+        </w:rPr>
+        <w:t xml:space="preserve">Стандартный SQL используется в </w:t>
+      </w:r>
+      <w:proofErr w:type="spellStart"/>
+      <w:r>
+        <w:rPr>
+          <w:lang w:val="ru-BY"/>
+        </w:rPr>
+        <w:t>PostgreSQL</w:t>
+      </w:r>
+      <w:proofErr w:type="spellEnd"/>
+      <w:r>
+        <w:rPr>
+          <w:lang w:val="ru-BY"/>
+        </w:rPr>
+        <w:t xml:space="preserve"> и других реляционных </w:t>
+      </w:r>
+      <w:r>
+        <w:rPr>
+          <w:lang w:val="ru-BY"/>
+        </w:rPr>
+        <w:t>базах данных</w:t>
+      </w:r>
+      <w:r>
+        <w:rPr>
+          <w:lang w:val="ru-BY"/>
+        </w:rPr>
+        <w:t xml:space="preserve"> как основной язык для создания запросов. Он переносим и прост, как для изучения, так и для использования. </w:t>
+      </w:r>
+      <w:r>
+        <w:rPr>
+          <w:lang w:val="ru-BY"/>
+        </w:rPr>
+        <w:t xml:space="preserve">Каждая такая </w:t>
+      </w:r>
+      <w:r>
+        <w:rPr>
+          <w:lang w:val="ru-BY"/>
+        </w:rPr>
+        <w:t>конструкция языка выполняется сервером отдельно. Это значит, что клиентское приложение должно отправлять каждый запрос серверу, получить его результат, определенным образом согласно логике приложения обработать его, посылать следующий запрос и т</w:t>
+      </w:r>
+      <w:r>
+        <w:rPr>
+          <w:lang w:val="ru-BY"/>
+        </w:rPr>
+        <w:t xml:space="preserve">ак далее. </w:t>
+      </w:r>
+      <w:r>
+        <w:rPr>
+          <w:lang w:val="ru-BY"/>
+        </w:rPr>
+        <w:t xml:space="preserve">В случае, если клиент и сервер </w:t>
+      </w:r>
+      <w:r>
+        <w:rPr>
+          <w:lang w:val="ru-BY"/>
+        </w:rPr>
+        <w:t>базы данных</w:t>
+      </w:r>
+      <w:r>
+        <w:rPr>
+          <w:lang w:val="ru-BY"/>
+        </w:rPr>
+        <w:t xml:space="preserve"> расположены на разных машинах, это может привести к нежелательному увеличению задержек и объема пересылаемых от клиента серверу и наоборот данных.</w:t>
+      </w:r>
+    </w:p>
+    <w:p>
+      <w:pPr>
+        <w:rPr>
+          <w:lang w:val="ru-BY"/>
+        </w:rPr>
+      </w:pPr>
+      <w:r>
+        <w:rPr>
+          <w:lang w:val="ru-BY"/>
+        </w:rPr>
+        <w:t>При использовании PL/</w:t>
+      </w:r>
+      <w:proofErr w:type="spellStart"/>
+      <w:r>
+        <w:rPr>
+          <w:lang w:val="ru-BY"/>
+        </w:rPr>
+        <w:t>pgSQL</w:t>
+      </w:r>
+      <w:proofErr w:type="spellEnd"/>
+      <w:r>
+        <w:rPr>
+          <w:lang w:val="ru-BY"/>
+        </w:rPr>
+        <w:t xml:space="preserve"> появляется возможность сгруппировать запросы и вычислительные блоки в единую конструкцию, которая будет размещаться и выполняться на сервере, а клиент будет отправлять запрос на её выполнение и получать результат, минуя все промежуточные пересылки данных назад—вперед, что в большинстве случаев позитивно сказывается на производительности. Также функциональность анонимных блоков позволяет писать запросы не на SQL, а на любом существующем процедурном языке сервера, в том числе </w:t>
+      </w:r>
+      <w:proofErr w:type="spellStart"/>
+      <w:r>
+        <w:rPr>
+          <w:lang w:val="ru-BY"/>
+        </w:rPr>
+        <w:t>pl</w:t>
+      </w:r>
+      <w:proofErr w:type="spellEnd"/>
+      <w:r>
+        <w:rPr>
+          <w:lang w:val="ru-BY"/>
+        </w:rPr>
+        <w:t>/</w:t>
+      </w:r>
+      <w:proofErr w:type="spellStart"/>
+      <w:r>
+        <w:rPr>
+          <w:lang w:val="ru-BY"/>
+        </w:rPr>
+        <w:t>pgSQL</w:t>
+      </w:r>
+      <w:proofErr w:type="spellEnd"/>
+      <w:r>
+        <w:rPr>
+          <w:lang w:val="ru-BY"/>
+        </w:rPr>
+        <w:t>, без создания хранимых функций на сервере СУБД.</w:t>
+      </w:r>
+      <w:r>
+        <w:rPr>
+          <w:lang w:val="ru-BY"/>
+        </w:rPr>
+        <w:t xml:space="preserve"> </w:t>
+      </w:r>
+      <w:r>
+        <w:rPr>
+          <w:lang w:val="ru-BY"/>
+        </w:rPr>
+        <w:t>Функции, написанные на PL/</w:t>
+      </w:r>
+      <w:proofErr w:type="spellStart"/>
+      <w:r>
+        <w:rPr>
+          <w:lang w:val="ru-BY"/>
+        </w:rPr>
+        <w:t>pgSQL</w:t>
+      </w:r>
+      <w:proofErr w:type="spellEnd"/>
+      <w:r>
+        <w:rPr>
+          <w:lang w:val="ru-BY"/>
+        </w:rPr>
+        <w:t>, могут принимать в качестве аргумента и возвращать как результат значения любого скалярного или составного типа, допустимые для сервера БД, включая определенные пользователем, строковые типы и записи.</w:t>
+      </w:r>
     </w:p>
     <w:p>
       <w:pPr>
         <w:pStyle w:val="Heading2"/>
-        <w:rPr>
-          <w:lang w:val="ru-BY"/>
-        </w:rPr>
-      </w:pPr>
-      <w:r>
-        <w:rPr>
-          <w:lang w:val="ru-BY"/>
-        </w:rPr>
-        <w:t>2.2 Тестирование базы данных</w:t>
-      </w:r>
-      <w:bookmarkEnd w:id="8"/>
-    </w:p>
-    <w:p>
-      <w:pPr>
-        <w:rPr>
-          <w:lang w:val="ru-BY"/>
-        </w:rPr>
-      </w:pPr>
-      <w:r>
-        <w:rPr>
-          <w:lang w:val="ru-BY"/>
-        </w:rPr>
-        <w:t xml:space="preserve">Тесты запускаются на копии реальной базы данных. Это всё такой же сервер Supabase с запущенным экземпляром PostgreSQL внутри. </w:t>
-      </w:r>
-      <w:r>
-        <w:rPr>
-          <w:lang w:val="ru-BY"/>
-        </w:rPr>
-        <w:t xml:space="preserve"> </w:t>
-      </w:r>
-      <w:r>
-        <w:rPr>
-          <w:lang w:val="ru-BY"/>
-        </w:rPr>
-        <w:t>Перед началом тестов конструкцией beforeAll создаётся клиент Supabase и регистрируются два тестовых пользователя. На каждом шаге проверяется статус операции.</w:t>
-      </w:r>
-    </w:p>
-    <w:p>
-      <w:pPr>
-        <w:rPr>
-          <w:lang w:val="ru-BY"/>
-        </w:rPr>
-      </w:pPr>
-      <w:r>
-        <w:rPr>
-          <w:lang w:val="ru-BY"/>
-        </w:rPr>
-        <w:t xml:space="preserve">При регистрации пользователь автоматически заносится во встроенную таблицу Auth.Users, однако где-то необходимо хранить и не только стандартные данные, например, имя, фамилию, номер паспорта. Оптимальным решением для создания новой записи в таблице </w:t>
-      </w:r>
-      <w:r>
-        <w:rPr>
-          <w:lang w:val="ru-BY"/>
-        </w:rPr>
-        <w:br/>
-        <w:t>Profiles является создание триггера, который после вставки записи во встроенную таблицу Users вытягивает метаданные из запроса и создаёт запись в Profiles.</w:t>
-      </w:r>
-    </w:p>
-    <w:p>
-      <w:pPr>
-        <w:rPr>
-          <w:lang w:val="ru-BY"/>
-        </w:rPr>
-      </w:pPr>
-      <w:r>
-        <w:rPr>
-          <w:lang w:val="ru-BY"/>
-        </w:rPr>
-        <w:t>Первый тест покрывает логику регистрации и работы созданного триггера на таблицу Profiles. Тест проверяет возможность авторизоваться в приложении а также, что триггер отработал – и кастомные данные пользователя также сохранились.</w:t>
-      </w:r>
-    </w:p>
-    <w:p>
-      <w:pPr>
-        <w:rPr>
-          <w:lang w:val="ru-BY"/>
-        </w:rPr>
-      </w:pPr>
-      <w:r>
-        <w:rPr>
-          <w:lang w:val="ru-BY"/>
-        </w:rPr>
-        <w:t>Следующий набор тестов проверяет корректность настройки политик доступа к таблице счетов в базе данных. Проверяется защита доступа неавторизированного пользователя от создания новой записи в этой таблице.  Далее последовательно происходит вход в два созданных аккаунта и создание счёта от их имени. Причём также проверяется, что после создания этих счетов у их создателей доступ предоставляется только непосредственно к их собственным счетам.</w:t>
-      </w:r>
-    </w:p>
-    <w:p>
-      <w:pPr>
-        <w:rPr>
-          <w:lang w:val="ru-BY"/>
-        </w:rPr>
-      </w:pPr>
-      <w:r>
-        <w:rPr>
-          <w:lang w:val="ru-BY"/>
-        </w:rPr>
-        <w:t>Одной из важных частей приложения и базы данных является хранимая процедура совершения платежей. В некорректных ситуациях процедура выбрасывает исключение и прерывает транзакцию. Необходимо протестировать функцию как на некорректных, так и на корректных данных. Проверяется факт наличия ошибки при таких случаях, как:</w:t>
-      </w:r>
-    </w:p>
-    <w:p>
-      <w:pPr>
-        <w:rPr>
-          <w:lang w:val="ru-BY"/>
-        </w:rPr>
-      </w:pPr>
-      <w:r>
-        <w:rPr>
-          <w:lang w:val="ru-BY"/>
-        </w:rPr>
-        <w:t>– отрицательная сумма перевода;</w:t>
-      </w:r>
-    </w:p>
-    <w:p>
-      <w:pPr>
-        <w:rPr>
-          <w:lang w:val="ru-BY"/>
-        </w:rPr>
-      </w:pPr>
-      <w:r>
-        <w:rPr>
-          <w:lang w:val="ru-BY"/>
-        </w:rPr>
-        <w:t>– недостаточное количество средств на выбранном счёте отправителя.</w:t>
-      </w:r>
-    </w:p>
-    <w:p>
-      <w:pPr>
-        <w:rPr>
-          <w:lang w:val="ru-BY"/>
-        </w:rPr>
-      </w:pPr>
-      <w:r>
-        <w:rPr>
-          <w:lang w:val="ru-BY"/>
-        </w:rPr>
-        <w:t>После этого совершается запрос с корректными данными и производится проверка на уменьшение средств на счёте-отправителе и увеличение средств на счёте-получателе.</w:t>
-      </w:r>
-    </w:p>
-    <w:p>
-      <w:pPr>
-        <w:rPr>
-          <w:lang w:val="ru-BY"/>
-        </w:rPr>
       </w:pPr>
       <w:r>
         <w:rPr>
           <w:lang w:val="ru-BY"/>
         </w:rPr>
         <w:lastRenderedPageBreak/>
-        <w:t>Необходимо проверить механизм входа в приложение. Поэтому несколькими наборами тестируется функция входа. Это могут быть комбинации верного адреса электронной почты, но неверного пароля, или наоборот.</w:t>
-      </w:r>
-    </w:p>
-    <w:p>
-      <w:pPr>
-        <w:rPr>
-          <w:lang w:val="ru-BY"/>
-        </w:rPr>
-      </w:pPr>
-      <w:r>
-        <w:rPr>
-          <w:lang w:val="ru-BY"/>
-        </w:rPr>
-        <w:t>После прохождения тестов необходимо отдельно созданным клиентом Supabase с правами администратора удалить созданные аккаунты клиентов. Это происходит в конструкции afterAll.</w:t>
-      </w:r>
-    </w:p>
-    <w:p>
-      <w:pPr>
-        <w:pStyle w:val="Heading2"/>
-        <w:rPr>
-          <w:lang w:val="ru-BY"/>
-        </w:rPr>
-      </w:pPr>
-      <w:bookmarkStart w:id="10" w:name="_Toc153023989"/>
-      <w:r>
-        <w:rPr>
-          <w:lang w:val="ru-BY"/>
-        </w:rPr>
-        <w:t xml:space="preserve">2.3 Тестирование некоторых </w:t>
-      </w:r>
-      <w:r>
-        <w:rPr>
-          <w:lang w:val="ru-BY"/>
-        </w:rPr>
-        <w:t>некоторых функций</w:t>
-      </w:r>
-      <w:bookmarkEnd w:id="10"/>
-    </w:p>
-    <w:p>
-      <w:pPr>
-        <w:rPr>
-          <w:lang w:val="ru-BY"/>
-        </w:rPr>
-      </w:pPr>
-      <w:r>
-        <w:rPr>
-          <w:lang w:val="ru-BY"/>
-        </w:rPr>
-        <w:t>Ввиду наличия системы валидаторов в приложении целесообразным является протестировать эту систему. Тесты покрывают такие функции-валидаторы, как:</w:t>
-      </w:r>
-    </w:p>
-    <w:p>
-      <w:pPr>
-        <w:rPr>
-          <w:lang w:val="ru-BY"/>
-        </w:rPr>
-      </w:pPr>
-      <w:r>
-        <w:rPr>
-          <w:lang w:val="ru-BY"/>
-        </w:rPr>
-        <w:t>– валидатор номера паспорта;</w:t>
-      </w:r>
-    </w:p>
-    <w:p>
-      <w:pPr>
-        <w:rPr>
-          <w:lang w:val="ru-BY"/>
-        </w:rPr>
-      </w:pPr>
-      <w:r>
-        <w:rPr>
-          <w:lang w:val="ru-BY"/>
-        </w:rPr>
-        <w:t>– валидатор адреса электронной почты;</w:t>
-      </w:r>
-    </w:p>
-    <w:p>
-      <w:pPr>
-        <w:rPr>
-          <w:lang w:val="ru-BY"/>
-        </w:rPr>
-      </w:pPr>
-      <w:r>
-        <w:rPr>
-          <w:lang w:val="ru-BY"/>
-        </w:rPr>
-        <w:t>– валидатор номера телефона.</w:t>
-      </w:r>
-    </w:p>
-    <w:p>
-      <w:pPr>
-        <w:rPr>
-          <w:lang w:val="ru-BY"/>
-        </w:rPr>
-      </w:pPr>
-      <w:r>
-        <w:rPr>
-          <w:lang w:val="ru-BY"/>
-        </w:rPr>
-        <w:t>Также тестируется общая функция для валидации целого набора данных как на корректном наборе, так и на невалидном.</w:t>
-      </w:r>
-    </w:p>
-    <w:p>
-      <w:pPr>
-        <w:rPr>
-          <w:lang w:val="ru-BY"/>
-        </w:rPr>
-      </w:pPr>
-      <w:r>
-        <w:rPr>
-          <w:lang w:val="ru-BY"/>
-        </w:rPr>
-        <w:t>Функция, рассчитывающая ежемесячный платёж по кредиту, также покрыта базовым тестом с сайта, с которого была взята формула расчёта кредита.</w:t>
-      </w:r>
-    </w:p>
-    <w:p>
-      <w:pPr>
-        <w:pStyle w:val="Heading2"/>
-        <w:ind w:left="1134" w:hanging="425"/>
-        <w:rPr>
-          <w:lang w:val="ru-BY"/>
-        </w:rPr>
-      </w:pPr>
-      <w:bookmarkStart w:id="11" w:name="_Toc153023990"/>
-      <w:r>
-        <w:rPr>
-          <w:lang w:val="ru-BY"/>
-        </w:rPr>
-        <w:t>2.4 Запуск тестов при загрузке на удалённый репозиторий</w:t>
-      </w:r>
-      <w:bookmarkEnd w:id="11"/>
-    </w:p>
-    <w:p>
-      <w:pPr>
-        <w:rPr>
-          <w:lang w:val="ru-BY"/>
-        </w:rPr>
-      </w:pPr>
-      <w:r>
-        <w:rPr>
-          <w:lang w:val="ru-BY"/>
-        </w:rPr>
-        <w:t>Одним из условий лабораторной работы является выкладывание исходного кода в удалённый репозиторий GitHub. GitHub предоставляет возможность автоматизировать некоторые процессы после каждого сохранения кода в репозитории</w:t>
-      </w:r>
-      <w:r>
-        <w:rPr>
-          <w:lang w:val="ru-BY"/>
-        </w:rPr>
-        <w:t xml:space="preserve">. </w:t>
-      </w:r>
-      <w:r>
-        <w:rPr>
-          <w:lang w:val="ru-BY"/>
-        </w:rPr>
-        <w:t xml:space="preserve">Можно разрабатывать сценарии, при которых приложение собирается, тестируется различными средствами и в случае успеха </w:t>
-      </w:r>
-      <w:r>
-        <w:rPr>
-          <w:lang w:val="ru-BY"/>
-        </w:rPr>
-        <w:t>деплоится на сервер.</w:t>
-      </w:r>
-    </w:p>
-    <w:p>
-      <w:pPr>
-        <w:rPr>
-          <w:lang w:val="ru-BY"/>
-        </w:rPr>
-      </w:pPr>
-      <w:r>
-        <w:rPr>
-          <w:lang w:val="ru-BY"/>
-        </w:rPr>
-        <w:t xml:space="preserve">В случае с разрабатываемым решением с помощью GitHub Actions CI был автоматизирован запуск тестов в репозитории. Таким образом посетитель репозитория может наблюдать, прошла ли текущая выложенная версия приложения тесты или нет. </w:t>
-      </w:r>
-      <w:r>
-        <w:rPr>
-          <w:lang w:val="ru-BY"/>
-        </w:rPr>
-        <w:t>На рисунке 2.1 приведен скриншот результата тестирования внутри GitHub Actions.</w:t>
+        <w:t xml:space="preserve">4.1 Создание проекта в </w:t>
+      </w:r>
+      <w:proofErr w:type="spellStart"/>
+      <w:r>
+        <w:t>Supabase</w:t>
+      </w:r>
+      <w:proofErr w:type="spellEnd"/>
+    </w:p>
+    <w:p>
+      <w:pPr>
+        <w:rPr>
+          <w:lang w:val="ru-BY"/>
+        </w:rPr>
+      </w:pPr>
+      <w:r>
+        <w:rPr>
+          <w:lang w:val="ru-BY"/>
+        </w:rPr>
+        <w:t xml:space="preserve">На рисунке 4.1 приведено изображение формы создания нового проекта в панели управления </w:t>
+      </w:r>
+      <w:proofErr w:type="spellStart"/>
+      <w:r>
+        <w:t>Supabase</w:t>
+      </w:r>
+      <w:proofErr w:type="spellEnd"/>
+      <w:r>
+        <w:rPr>
+          <w:lang w:val="ru-BY"/>
+        </w:rPr>
+        <w:t>.</w:t>
       </w:r>
     </w:p>
     <w:p>
@@ -5006,14 +5820,12 @@
       <w:r>
         <w:rPr>
           <w:noProof/>
-          <w:lang w:val="ru-BY"/>
-        </w:rPr>
-        <w:lastRenderedPageBreak/>
+        </w:rPr>
         <w:drawing>
-          <wp:inline distT="0" distB="0" distL="0" distR="0" wp14:anchorId="71CF472B" wp14:editId="00D60A64">
-            <wp:extent cx="4597400" cy="2077038"/>
+          <wp:inline distT="0" distB="0" distL="0" distR="0" wp14:anchorId="490C42F8" wp14:editId="3CBCB315">
+            <wp:extent cx="5838197" cy="3284220"/>
             <wp:effectExtent l="0" t="0" r="0" b="0"/>
-            <wp:docPr id="10" name="Picture 10"/>
+            <wp:docPr id="8" name="Picture 8"/>
             <wp:cNvGraphicFramePr>
               <a:graphicFrameLocks xmlns:a="http://schemas.openxmlformats.org/drawingml/2006/main" noChangeAspect="1"/>
             </wp:cNvGraphicFramePr>
@@ -5033,7 +5845,122 @@
                   <pic:spPr>
                     <a:xfrm>
                       <a:off x="0" y="0"/>
-                      <a:ext cx="4731448" cy="2137599"/>
+                      <a:ext cx="5882204" cy="3308976"/>
+                    </a:xfrm>
+                    <a:prstGeom prst="rect">
+                      <a:avLst/>
+                    </a:prstGeom>
+                  </pic:spPr>
+                </pic:pic>
+              </a:graphicData>
+            </a:graphic>
+          </wp:inline>
+        </w:drawing>
+      </w:r>
+    </w:p>
+    <w:p>
+      <w:pPr>
+        <w:ind w:firstLine="0"/>
+        <w:jc w:val="center"/>
+        <w:rPr>
+          <w:lang w:val="ru-BY"/>
+        </w:rPr>
+      </w:pPr>
+    </w:p>
+    <w:p>
+      <w:pPr>
+        <w:ind w:firstLine="0"/>
+        <w:jc w:val="center"/>
+        <w:rPr>
+          <w:lang w:val="ru-BY"/>
+        </w:rPr>
+      </w:pPr>
+      <w:r>
+        <w:rPr>
+          <w:lang w:val="ru-BY"/>
+        </w:rPr>
+        <w:t xml:space="preserve">Рисунок 4.1 – Создание нового проекта в панели управления </w:t>
+      </w:r>
+      <w:proofErr w:type="spellStart"/>
+      <w:r>
+        <w:t>Supabase</w:t>
+      </w:r>
+      <w:proofErr w:type="spellEnd"/>
+    </w:p>
+    <w:p>
+      <w:pPr>
+        <w:rPr>
+          <w:lang w:val="ru-BY"/>
+        </w:rPr>
+      </w:pPr>
+    </w:p>
+    <w:p>
+      <w:pPr>
+        <w:rPr>
+          <w:lang w:val="ru-BY"/>
+        </w:rPr>
+      </w:pPr>
+      <w:r>
+        <w:rPr>
+          <w:lang w:val="ru-BY"/>
+        </w:rPr>
+        <w:t xml:space="preserve">На рисунке 4.2 приведено изображение страницы с управлением проектами в </w:t>
+      </w:r>
+      <w:proofErr w:type="spellStart"/>
+      <w:r>
+        <w:t>Supabase</w:t>
+      </w:r>
+      <w:proofErr w:type="spellEnd"/>
+      <w:r>
+        <w:rPr>
+          <w:lang w:val="ru-BY"/>
+        </w:rPr>
+        <w:t>.</w:t>
+      </w:r>
+    </w:p>
+    <w:p>
+      <w:pPr>
+        <w:rPr>
+          <w:lang w:val="ru-BY"/>
+        </w:rPr>
+      </w:pPr>
+    </w:p>
+    <w:p>
+      <w:pPr>
+        <w:ind w:firstLine="0"/>
+        <w:jc w:val="center"/>
+        <w:rPr>
+          <w:lang w:val="ru-BY"/>
+        </w:rPr>
+      </w:pPr>
+      <w:r>
+        <w:rPr>
+          <w:noProof/>
+        </w:rPr>
+        <w:drawing>
+          <wp:inline distT="0" distB="0" distL="0" distR="0" wp14:anchorId="1D52AFFA" wp14:editId="5265D950">
+            <wp:extent cx="5778131" cy="2385060"/>
+            <wp:effectExtent l="0" t="0" r="0" b="0"/>
+            <wp:docPr id="3" name="Picture 3"/>
+            <wp:cNvGraphicFramePr>
+              <a:graphicFrameLocks xmlns:a="http://schemas.openxmlformats.org/drawingml/2006/main" noChangeAspect="1"/>
+            </wp:cNvGraphicFramePr>
+            <a:graphic xmlns:a="http://schemas.openxmlformats.org/drawingml/2006/main">
+              <a:graphicData uri="http://schemas.openxmlformats.org/drawingml/2006/picture">
+                <pic:pic xmlns:pic="http://schemas.openxmlformats.org/drawingml/2006/picture">
+                  <pic:nvPicPr>
+                    <pic:cNvPr id="1" name=""/>
+                    <pic:cNvPicPr/>
+                  </pic:nvPicPr>
+                  <pic:blipFill rotWithShape="1">
+                    <a:blip r:embed="rId12"/>
+                    <a:srcRect b="26623"/>
+                    <a:stretch/>
+                  </pic:blipFill>
+                  <pic:spPr bwMode="auto">
+                    <a:xfrm>
+                      <a:off x="0" y="0"/>
+                      <a:ext cx="5801494" cy="2394704"/>
                     </a:xfrm>
                     <a:prstGeom prst="rect">
                       <a:avLst/>
@@ -5041,6 +5968,11 @@
                     <a:ln>
                       <a:noFill/>
                     </a:ln>
+                    <a:extLst>
+                      <a:ext uri="{53640926-AAD7-44D8-BBD7-CCE9431645EC}">
+                        <a14:shadowObscured xmlns:a14="http://schemas.microsoft.com/office/drawing/2010/main"/>
+                      </a:ext>
+                    </a:extLst>
                   </pic:spPr>
                 </pic:pic>
               </a:graphicData>
@@ -5070,130 +6002,25 @@
         <w:rPr>
           <w:lang w:val="ru-BY"/>
         </w:rPr>
-        <w:t>Рисунок 2.1 – Результат удалённого автоматического тестирования</w:t>
-      </w:r>
-    </w:p>
-    <w:p>
-      <w:pPr>
-        <w:rPr>
-          <w:lang w:val="ru-BY"/>
-        </w:rPr>
-      </w:pPr>
-    </w:p>
-    <w:p>
-      <w:pPr>
-        <w:rPr>
-          <w:lang w:val="ru-BY"/>
-        </w:rPr>
-      </w:pPr>
-      <w:r>
-        <w:rPr>
-          <w:lang w:val="ru-BY"/>
-        </w:rPr>
-        <w:t>Для написания такого сценария в корне</w:t>
-      </w:r>
-      <w:r>
-        <w:rPr>
-          <w:lang w:val="ru-BY"/>
-        </w:rPr>
-        <w:t xml:space="preserve"> локального репозитория в специальной папке</w:t>
-      </w:r>
-      <w:r>
-        <w:rPr>
-          <w:lang w:val="ru-BY"/>
-        </w:rPr>
-        <w:t xml:space="preserve"> создаётся файлик в формате YAML. В нём описывается используемое окружение и последовательность команд. Для подключения к тестовой базе данных внутри тестов используются секретные ключи. Они должны быть записаны в переменные окружения во время запуска тестов. Локально они хранятся в файлике, который игнорируется системой контроля версий GIT и не попадает на удалённый репозиторий. </w:t>
-      </w:r>
-      <w:r>
-        <w:rPr>
-          <w:lang w:val="ru-BY"/>
-        </w:rPr>
-        <w:t xml:space="preserve">В </w:t>
-      </w:r>
-      <w:r>
-        <w:rPr>
-          <w:lang w:val="ru-BY"/>
-        </w:rPr>
-        <w:t xml:space="preserve"> репозитории созданы так называемые секретные переменные</w:t>
-      </w:r>
-      <w:r>
-        <w:rPr>
-          <w:lang w:val="ru-BY"/>
-        </w:rPr>
-        <w:t>. Таким образом никакой из ключей доступа не доступен случайному посетителю репозитория.</w:t>
-      </w:r>
-      <w:r>
-        <w:rPr>
-          <w:lang w:val="ru-BY"/>
-        </w:rPr>
-        <w:br w:type="page"/>
-      </w:r>
-    </w:p>
-    <w:p>
-      <w:pPr>
-        <w:pStyle w:val="Heading1"/>
-        <w:rPr>
-          <w:lang w:val="ru-BY"/>
-        </w:rPr>
-      </w:pPr>
-      <w:bookmarkStart w:id="12" w:name="_Toc153023991"/>
-      <w:r>
-        <w:rPr>
-          <w:lang w:val="ru-BY"/>
-        </w:rPr>
-        <w:lastRenderedPageBreak/>
-        <w:t>3 Развёртывание приложения</w:t>
-      </w:r>
-      <w:bookmarkEnd w:id="12"/>
-    </w:p>
-    <w:p>
-      <w:pPr>
-        <w:pStyle w:val="Heading2"/>
-        <w:rPr>
-          <w:lang w:val="ru-BY"/>
-        </w:rPr>
-      </w:pPr>
-      <w:bookmarkStart w:id="13" w:name="_Toc153023992"/>
-      <w:r>
-        <w:rPr>
-          <w:lang w:val="ru-BY"/>
-        </w:rPr>
-        <w:t>3.1 Диаграмма развёртывания</w:t>
-      </w:r>
-      <w:bookmarkEnd w:id="13"/>
-    </w:p>
-    <w:p>
-      <w:pPr>
-        <w:rPr>
-          <w:lang w:val="ru-BY"/>
-        </w:rPr>
-      </w:pPr>
-      <w:r>
-        <w:rPr>
-          <w:lang w:val="ru-BY"/>
-        </w:rPr>
-        <w:t>Диаграмма развертывания – это тип UML-диаграммы, которая показывает архитектуру исполнения системы, включая такие узлы, как аппаратные или программные среды исполнения, а также промежуточное программное обеспечение, соединяющее их. Включает в себя следующие элементы: узлы, артефакты, соединения, устройства.</w:t>
-      </w:r>
-    </w:p>
-    <w:p>
-      <w:pPr>
-        <w:rPr>
-          <w:lang w:val="ru-BY"/>
-        </w:rPr>
-      </w:pPr>
-      <w:r>
-        <w:rPr>
-          <w:lang w:val="ru-BY"/>
-        </w:rPr>
-        <w:t>На рисунке 3.1 приведена диаграмма развёртывания для разработанного приложения.</w:t>
-      </w:r>
-    </w:p>
-    <w:p>
-      <w:pPr>
-        <w:rPr>
-          <w:lang w:val="ru-BY"/>
-        </w:rPr>
-      </w:pPr>
+        <w:t>Рисунок 4.</w:t>
+      </w:r>
+      <w:r>
+        <w:rPr>
+          <w:lang w:val="ru-BY"/>
+        </w:rPr>
+        <w:t>2</w:t>
+      </w:r>
+      <w:r>
+        <w:rPr>
+          <w:lang w:val="ru-BY"/>
+        </w:rPr>
+        <w:t xml:space="preserve"> – Раздел управления проектами в </w:t>
+      </w:r>
+      <w:proofErr w:type="spellStart"/>
+      <w:r>
+        <w:t>Supabase</w:t>
+      </w:r>
+      <w:proofErr w:type="spellEnd"/>
     </w:p>
     <w:p>
       <w:pPr>
@@ -5203,11 +6030,394 @@
           <w:lang w:val="ru-BY"/>
         </w:rPr>
       </w:pPr>
+    </w:p>
+    <w:p>
+      <w:pPr>
+        <w:rPr>
+          <w:lang w:val="ru-BY"/>
+        </w:rPr>
+      </w:pPr>
+      <w:r>
+        <w:rPr>
+          <w:lang w:val="ru-BY"/>
+        </w:rPr>
+        <w:lastRenderedPageBreak/>
+        <w:t>На рисунке 4.</w:t>
+      </w:r>
+      <w:r>
+        <w:rPr>
+          <w:lang w:val="ru-BY"/>
+        </w:rPr>
+        <w:t>3</w:t>
+      </w:r>
+      <w:r>
+        <w:rPr>
+          <w:lang w:val="ru-BY"/>
+        </w:rPr>
+        <w:t xml:space="preserve"> показан вид страницы при только что созданном проекте в </w:t>
+      </w:r>
+      <w:proofErr w:type="spellStart"/>
+      <w:r>
+        <w:t>Supabase</w:t>
+      </w:r>
+      <w:proofErr w:type="spellEnd"/>
+      <w:r>
+        <w:rPr>
+          <w:lang w:val="ru-BY"/>
+        </w:rPr>
+        <w:t>.</w:t>
+      </w:r>
+    </w:p>
+    <w:p>
+      <w:pPr>
+        <w:rPr>
+          <w:lang w:val="ru-BY"/>
+        </w:rPr>
+      </w:pPr>
+    </w:p>
+    <w:p>
+      <w:pPr>
+        <w:ind w:firstLine="0"/>
+        <w:jc w:val="center"/>
+        <w:rPr>
+          <w:lang w:val="ru-BY"/>
+        </w:rPr>
+      </w:pPr>
       <w:r>
         <w:rPr>
           <w:noProof/>
-          <w:lang w:val="ru-BY"/>
-        </w:rPr>
+        </w:rPr>
+        <w:drawing>
+          <wp:inline distT="0" distB="0" distL="0" distR="0" wp14:anchorId="4F5FBFCB" wp14:editId="7A68FDE1">
+            <wp:extent cx="5729832" cy="3223260"/>
+            <wp:effectExtent l="0" t="0" r="4445" b="0"/>
+            <wp:docPr id="7" name="Picture 7"/>
+            <wp:cNvGraphicFramePr>
+              <a:graphicFrameLocks xmlns:a="http://schemas.openxmlformats.org/drawingml/2006/main" noChangeAspect="1"/>
+            </wp:cNvGraphicFramePr>
+            <a:graphic xmlns:a="http://schemas.openxmlformats.org/drawingml/2006/main">
+              <a:graphicData uri="http://schemas.openxmlformats.org/drawingml/2006/picture">
+                <pic:pic xmlns:pic="http://schemas.openxmlformats.org/drawingml/2006/picture">
+                  <pic:nvPicPr>
+                    <pic:cNvPr id="1" name=""/>
+                    <pic:cNvPicPr/>
+                  </pic:nvPicPr>
+                  <pic:blipFill>
+                    <a:blip r:embed="rId13"/>
+                    <a:stretch>
+                      <a:fillRect/>
+                    </a:stretch>
+                  </pic:blipFill>
+                  <pic:spPr>
+                    <a:xfrm>
+                      <a:off x="0" y="0"/>
+                      <a:ext cx="5749762" cy="3234471"/>
+                    </a:xfrm>
+                    <a:prstGeom prst="rect">
+                      <a:avLst/>
+                    </a:prstGeom>
+                  </pic:spPr>
+                </pic:pic>
+              </a:graphicData>
+            </a:graphic>
+          </wp:inline>
+        </w:drawing>
+      </w:r>
+    </w:p>
+    <w:p>
+      <w:pPr>
+        <w:ind w:firstLine="0"/>
+        <w:jc w:val="center"/>
+        <w:rPr>
+          <w:lang w:val="ru-BY"/>
+        </w:rPr>
+      </w:pPr>
+    </w:p>
+    <w:p>
+      <w:pPr>
+        <w:ind w:firstLine="0"/>
+        <w:jc w:val="center"/>
+        <w:rPr>
+          <w:lang w:val="ru-BY"/>
+        </w:rPr>
+      </w:pPr>
+      <w:r>
+        <w:rPr>
+          <w:lang w:val="ru-BY"/>
+        </w:rPr>
+        <w:t>Рисунок 4.</w:t>
+      </w:r>
+      <w:r>
+        <w:rPr>
+          <w:lang w:val="ru-BY"/>
+        </w:rPr>
+        <w:t xml:space="preserve">3 </w:t>
+      </w:r>
+      <w:r>
+        <w:rPr>
+          <w:lang w:val="ru-BY"/>
+        </w:rPr>
+        <w:t>– Вид созданного проекта в панели управления</w:t>
+      </w:r>
+    </w:p>
+    <w:p>
+      <w:pPr>
+        <w:ind w:firstLine="0"/>
+        <w:rPr>
+          <w:lang w:val="ru-BY"/>
+        </w:rPr>
+      </w:pPr>
+    </w:p>
+    <w:p>
+      <w:pPr>
+        <w:rPr>
+          <w:lang w:val="ru-BY"/>
+        </w:rPr>
+      </w:pPr>
+      <w:r>
+        <w:rPr>
+          <w:lang w:val="ru-BY"/>
+        </w:rPr>
+        <w:t xml:space="preserve">Чтобы посмотреть, как можно взаимодействовать с таблицами </w:t>
+      </w:r>
+      <w:proofErr w:type="spellStart"/>
+      <w:r>
+        <w:rPr>
+          <w:lang w:val="ru-BY"/>
+        </w:rPr>
+        <w:t>программно</w:t>
+      </w:r>
+      <w:proofErr w:type="spellEnd"/>
+      <w:r>
+        <w:rPr>
+          <w:lang w:val="ru-BY"/>
+        </w:rPr>
+        <w:t xml:space="preserve"> из своего приложения, необходимо открыть раздел API в нижней части боковой панели интерфейса </w:t>
+      </w:r>
+      <w:proofErr w:type="spellStart"/>
+      <w:r>
+        <w:rPr>
+          <w:lang w:val="ru-BY"/>
+        </w:rPr>
+        <w:t>Supabase</w:t>
+      </w:r>
+      <w:proofErr w:type="spellEnd"/>
+      <w:r>
+        <w:rPr>
+          <w:lang w:val="ru-BY"/>
+        </w:rPr>
+        <w:t>. Там указан список команд и для подключения к базе данных из сторонних проектов, и для управления информацией в БД.</w:t>
+      </w:r>
+    </w:p>
+    <w:p>
+      <w:pPr>
+        <w:rPr>
+          <w:lang w:val="ru-BY"/>
+        </w:rPr>
+      </w:pPr>
+      <w:r>
+        <w:rPr>
+          <w:lang w:val="ru-BY"/>
+        </w:rPr>
+        <w:t>Для создания таблиц есть две опции</w:t>
+      </w:r>
+      <w:r>
+        <w:rPr>
+          <w:lang w:val="ru-BY"/>
+        </w:rPr>
+        <w:t>:</w:t>
+      </w:r>
+      <w:r>
+        <w:rPr>
+          <w:lang w:val="ru-BY"/>
+        </w:rPr>
+        <w:t xml:space="preserve"> редактор таблиц и редактор SQL. </w:t>
+      </w:r>
+      <w:r>
+        <w:rPr>
+          <w:lang w:val="ru-BY"/>
+        </w:rPr>
+        <w:t xml:space="preserve">В рамках разработки базы данных для приложения будет использоваться второй вариант – редактор </w:t>
+      </w:r>
+      <w:r>
+        <w:t>SQL</w:t>
+      </w:r>
+      <w:r>
+        <w:rPr>
+          <w:lang w:val="ru-BY"/>
+        </w:rPr>
+        <w:t xml:space="preserve">. Для разработки триггеров и процедур единственным вариантом остаётся редактор </w:t>
+      </w:r>
+      <w:r>
+        <w:t>SQL</w:t>
+      </w:r>
+      <w:r>
+        <w:rPr>
+          <w:lang w:val="ru-BY"/>
+        </w:rPr>
+        <w:t>. На рисунке 4.4 приведено изображение редактора.</w:t>
+      </w:r>
+    </w:p>
+    <w:p>
+      <w:pPr>
+        <w:rPr>
+          <w:lang w:val="ru-BY"/>
+        </w:rPr>
+      </w:pPr>
+      <w:bookmarkStart w:id="9" w:name="_GoBack"/>
+      <w:bookmarkEnd w:id="9"/>
+    </w:p>
+    <w:p>
+      <w:pPr>
+        <w:ind w:firstLine="0"/>
+        <w:jc w:val="center"/>
+        <w:rPr>
+          <w:lang w:val="ru-BY"/>
+        </w:rPr>
+      </w:pPr>
+      <w:r>
+        <w:rPr>
+          <w:noProof/>
+        </w:rPr>
+        <w:lastRenderedPageBreak/>
+        <w:drawing>
+          <wp:inline distT="0" distB="0" distL="0" distR="0" wp14:anchorId="503CC8CD" wp14:editId="34ADE32E">
+            <wp:extent cx="5939790" cy="3341370"/>
+            <wp:effectExtent l="0" t="0" r="3810" b="0"/>
+            <wp:docPr id="9" name="Picture 9"/>
+            <wp:cNvGraphicFramePr>
+              <a:graphicFrameLocks xmlns:a="http://schemas.openxmlformats.org/drawingml/2006/main" noChangeAspect="1"/>
+            </wp:cNvGraphicFramePr>
+            <a:graphic xmlns:a="http://schemas.openxmlformats.org/drawingml/2006/main">
+              <a:graphicData uri="http://schemas.openxmlformats.org/drawingml/2006/picture">
+                <pic:pic xmlns:pic="http://schemas.openxmlformats.org/drawingml/2006/picture">
+                  <pic:nvPicPr>
+                    <pic:cNvPr id="1" name=""/>
+                    <pic:cNvPicPr/>
+                  </pic:nvPicPr>
+                  <pic:blipFill>
+                    <a:blip r:embed="rId14"/>
+                    <a:stretch>
+                      <a:fillRect/>
+                    </a:stretch>
+                  </pic:blipFill>
+                  <pic:spPr>
+                    <a:xfrm>
+                      <a:off x="0" y="0"/>
+                      <a:ext cx="5939790" cy="3341370"/>
+                    </a:xfrm>
+                    <a:prstGeom prst="rect">
+                      <a:avLst/>
+                    </a:prstGeom>
+                  </pic:spPr>
+                </pic:pic>
+              </a:graphicData>
+            </a:graphic>
+          </wp:inline>
+        </w:drawing>
+      </w:r>
+    </w:p>
+    <w:p>
+      <w:pPr>
+        <w:ind w:firstLine="0"/>
+        <w:jc w:val="center"/>
+        <w:rPr>
+          <w:lang w:val="ru-BY"/>
+        </w:rPr>
+      </w:pPr>
+    </w:p>
+    <w:p>
+      <w:pPr>
+        <w:ind w:firstLine="0"/>
+        <w:jc w:val="center"/>
+        <w:rPr>
+          <w:lang w:val="ru-BY"/>
+        </w:rPr>
+      </w:pPr>
+      <w:r>
+        <w:rPr>
+          <w:lang w:val="ru-BY"/>
+        </w:rPr>
+        <w:t xml:space="preserve">Рисунок 4.4 – Редактор </w:t>
+      </w:r>
+      <w:r>
+        <w:t>SQL</w:t>
+      </w:r>
+      <w:r>
+        <w:rPr>
+          <w:lang w:val="ru-BY"/>
+        </w:rPr>
+        <w:t xml:space="preserve"> в проекте </w:t>
+      </w:r>
+      <w:proofErr w:type="spellStart"/>
+      <w:r>
+        <w:t>Supabase</w:t>
+      </w:r>
+      <w:proofErr w:type="spellEnd"/>
+    </w:p>
+    <w:p>
+      <w:pPr>
+        <w:pStyle w:val="Heading2"/>
+        <w:rPr>
+          <w:lang w:val="ru-BY"/>
+        </w:rPr>
+      </w:pPr>
+      <w:bookmarkStart w:id="10" w:name="_Toc153023992"/>
+      <w:r>
+        <w:rPr>
+          <w:lang w:val="ru-BY"/>
+        </w:rPr>
+        <w:t>3.1 Диаграмма развёртывания</w:t>
+      </w:r>
+      <w:bookmarkEnd w:id="10"/>
+    </w:p>
+    <w:p>
+      <w:pPr>
+        <w:rPr>
+          <w:lang w:val="ru-BY"/>
+        </w:rPr>
+      </w:pPr>
+      <w:r>
+        <w:rPr>
+          <w:lang w:val="ru-BY"/>
+        </w:rPr>
+        <w:t>Диаграмма развертывания – это тип UML-диаграммы, которая показывает архитектуру исполнения системы, включая такие узлы, как аппаратные или программные среды исполнения, а также промежуточное программное обеспечение, соединяющее их. Включает в себя следующие элементы: узлы, артефакты, соединения, устройства.</w:t>
+      </w:r>
+    </w:p>
+    <w:p>
+      <w:pPr>
+        <w:rPr>
+          <w:lang w:val="ru-BY"/>
+        </w:rPr>
+      </w:pPr>
+      <w:r>
+        <w:rPr>
+          <w:lang w:val="ru-BY"/>
+        </w:rPr>
+        <w:t>На рисунке 3.1 приведена диаграмма развёртывания для разработанного приложения.</w:t>
+      </w:r>
+    </w:p>
+    <w:p>
+      <w:pPr>
+        <w:rPr>
+          <w:lang w:val="ru-BY"/>
+        </w:rPr>
+      </w:pPr>
+    </w:p>
+    <w:p>
+      <w:pPr>
+        <w:ind w:firstLine="0"/>
+        <w:jc w:val="center"/>
+        <w:rPr>
+          <w:lang w:val="ru-BY"/>
+        </w:rPr>
+      </w:pPr>
+      <w:r>
+        <w:rPr>
+          <w:noProof/>
+          <w:lang w:val="ru-BY"/>
+        </w:rPr>
+        <w:lastRenderedPageBreak/>
         <w:drawing>
           <wp:inline distT="0" distB="0" distL="0" distR="0" wp14:anchorId="197C5FBC" wp14:editId="6DB69EB0">
             <wp:extent cx="5234110" cy="2762250"/>
@@ -5226,7 +6436,7 @@
                     </pic:cNvPicPr>
                   </pic:nvPicPr>
                   <pic:blipFill>
-                    <a:blip r:embed="rId12">
+                    <a:blip r:embed="rId15">
                       <a:extLst>
                         <a:ext uri="{28A0092B-C50C-407E-A947-70E740481C1C}">
                           <a14:useLocalDpi xmlns:a14="http://schemas.microsoft.com/office/drawing/2010/main" val="0"/>
@@ -5311,26 +6521,54 @@
           <w:lang w:val="ru-BY"/>
         </w:rPr>
       </w:pPr>
-      <w:bookmarkStart w:id="14" w:name="_Toc153023993"/>
+      <w:bookmarkStart w:id="11" w:name="_Toc153023993"/>
       <w:r>
         <w:rPr>
           <w:lang w:val="ru-BY"/>
         </w:rPr>
         <w:t>3.2 Развёртывание приложения и другие примечания</w:t>
       </w:r>
-      <w:bookmarkEnd w:id="14"/>
-    </w:p>
-    <w:p>
-      <w:pPr>
-        <w:rPr>
-          <w:lang w:val="ru-BY"/>
-        </w:rPr>
-      </w:pPr>
-      <w:r>
-        <w:rPr>
-          <w:lang w:val="ru-BY"/>
-        </w:rPr>
-        <w:t>Приложение разработано на технологии NextJS. Разрабатывающая этот фреймворк компания предлагает удобный способ сборки и автоматического развёртывания – с использованием Vercel CLI.</w:t>
+      <w:bookmarkEnd w:id="11"/>
+    </w:p>
+    <w:p>
+      <w:pPr>
+        <w:rPr>
+          <w:lang w:val="ru-BY"/>
+        </w:rPr>
+      </w:pPr>
+      <w:r>
+        <w:rPr>
+          <w:lang w:val="ru-BY"/>
+        </w:rPr>
+        <w:t xml:space="preserve">Приложение разработано на технологии </w:t>
+      </w:r>
+      <w:proofErr w:type="spellStart"/>
+      <w:r>
+        <w:rPr>
+          <w:lang w:val="ru-BY"/>
+        </w:rPr>
+        <w:t>NextJS</w:t>
+      </w:r>
+      <w:proofErr w:type="spellEnd"/>
+      <w:r>
+        <w:rPr>
+          <w:lang w:val="ru-BY"/>
+        </w:rPr>
+        <w:t xml:space="preserve">. Разрабатывающая этот фреймворк компания предлагает удобный способ сборки и автоматического развёртывания – с использованием </w:t>
+      </w:r>
+      <w:proofErr w:type="spellStart"/>
+      <w:r>
+        <w:rPr>
+          <w:lang w:val="ru-BY"/>
+        </w:rPr>
+        <w:t>Vercel</w:t>
+      </w:r>
+      <w:proofErr w:type="spellEnd"/>
+      <w:r>
+        <w:rPr>
+          <w:lang w:val="ru-BY"/>
+        </w:rPr>
+        <w:t xml:space="preserve"> CLI.</w:t>
       </w:r>
       <w:r>
         <w:rPr>
@@ -5345,91 +6583,288 @@
           <w:lang w:val="ru-BY"/>
         </w:rPr>
       </w:pPr>
-      <w:r>
-        <w:rPr>
-          <w:lang w:val="ru-BY"/>
-        </w:rPr>
-        <w:t xml:space="preserve">Vercel – это облачная платформа, специализирующаяся на развертывании статических сайтов и серверных функций. Она позволяет размещать сайты и приложения, которые мгновенно развертываются, </w:t>
+      <w:proofErr w:type="spellStart"/>
+      <w:r>
+        <w:rPr>
+          <w:lang w:val="ru-BY"/>
+        </w:rPr>
+        <w:t>Vercel</w:t>
+      </w:r>
+      <w:proofErr w:type="spellEnd"/>
+      <w:r>
+        <w:rPr>
+          <w:lang w:val="ru-BY"/>
+        </w:rPr>
+        <w:t xml:space="preserve"> – это облачная платформа, специализирующаяся на развертывании статических сайтов и серверных функций. Она позволяет размещать сайты и приложения, которые мгновенно развертываются, автоматически масштабируются и не требуют никаких трудозатрат для обслуживания. </w:t>
+      </w:r>
+      <w:proofErr w:type="spellStart"/>
+      <w:r>
+        <w:rPr>
+          <w:lang w:val="ru-BY"/>
+        </w:rPr>
+        <w:t>Vercel</w:t>
+      </w:r>
+      <w:proofErr w:type="spellEnd"/>
+      <w:r>
+        <w:rPr>
+          <w:lang w:val="ru-BY"/>
+        </w:rPr>
+        <w:t xml:space="preserve"> предлагает бесплатный уровень, позволяющий начать работу без внесения каких-либо платежей и допускающий развертывание </w:t>
+      </w:r>
+      <w:proofErr w:type="spellStart"/>
+      <w:r>
+        <w:rPr>
+          <w:lang w:val="ru-BY"/>
+        </w:rPr>
+        <w:t>бессерверных</w:t>
+      </w:r>
+      <w:proofErr w:type="spellEnd"/>
+      <w:r>
+        <w:rPr>
+          <w:lang w:val="ru-BY"/>
+        </w:rPr>
+        <w:t xml:space="preserve"> функций для реализации бэкенда</w:t>
+      </w:r>
+    </w:p>
+    <w:p>
+      <w:pPr>
+        <w:rPr>
+          <w:lang w:val="ru-BY"/>
+        </w:rPr>
+      </w:pPr>
+      <w:r>
+        <w:rPr>
+          <w:lang w:val="ru-BY"/>
+        </w:rPr>
+        <w:t>Таким образом приложение может быть выложено в открытый доступ всего за несколько шагов:</w:t>
+      </w:r>
+    </w:p>
+    <w:p>
+      <w:pPr>
+        <w:rPr>
+          <w:lang w:val="ru-BY"/>
+        </w:rPr>
+      </w:pPr>
+      <w:r>
+        <w:rPr>
+          <w:lang w:val="ru-BY"/>
+        </w:rPr>
+        <w:t xml:space="preserve">– создание аккаунта </w:t>
+      </w:r>
+      <w:proofErr w:type="spellStart"/>
+      <w:r>
+        <w:rPr>
+          <w:lang w:val="ru-BY"/>
+        </w:rPr>
+        <w:t>Vercel</w:t>
+      </w:r>
+      <w:proofErr w:type="spellEnd"/>
+      <w:r>
+        <w:rPr>
+          <w:lang w:val="ru-BY"/>
+        </w:rPr>
+        <w:t>;</w:t>
+      </w:r>
+    </w:p>
+    <w:p>
+      <w:pPr>
+        <w:rPr>
+          <w:lang w:val="ru-BY"/>
+        </w:rPr>
+      </w:pPr>
+      <w:r>
+        <w:rPr>
+          <w:lang w:val="ru-BY"/>
+        </w:rPr>
+        <w:t xml:space="preserve">– установка </w:t>
+      </w:r>
+      <w:proofErr w:type="spellStart"/>
+      <w:r>
+        <w:rPr>
+          <w:lang w:val="ru-BY"/>
+        </w:rPr>
+        <w:t>Vercel</w:t>
+      </w:r>
+      <w:proofErr w:type="spellEnd"/>
+      <w:r>
+        <w:rPr>
+          <w:lang w:val="ru-BY"/>
+        </w:rPr>
+        <w:t xml:space="preserve"> CLI;</w:t>
+      </w:r>
+    </w:p>
+    <w:p>
+      <w:pPr>
+        <w:rPr>
+          <w:lang w:val="ru-BY"/>
+        </w:rPr>
+      </w:pPr>
+      <w:r>
+        <w:rPr>
+          <w:lang w:val="ru-BY"/>
+        </w:rPr>
+        <w:t>– авторизация на локальной машине;</w:t>
+      </w:r>
+    </w:p>
+    <w:p>
+      <w:pPr>
+        <w:rPr>
+          <w:lang w:val="ru-BY"/>
+        </w:rPr>
+      </w:pPr>
+      <w:r>
+        <w:rPr>
+          <w:lang w:val="ru-BY"/>
+        </w:rPr>
+        <w:t xml:space="preserve">– запуск команд </w:t>
+      </w:r>
+      <w:proofErr w:type="spellStart"/>
+      <w:r>
+        <w:rPr>
+          <w:lang w:val="ru-BY"/>
+        </w:rPr>
+        <w:t>vercel</w:t>
+      </w:r>
+      <w:proofErr w:type="spellEnd"/>
+      <w:r>
+        <w:rPr>
+          <w:lang w:val="ru-BY"/>
+        </w:rPr>
+        <w:t xml:space="preserve"> и </w:t>
+      </w:r>
+      <w:proofErr w:type="spellStart"/>
+      <w:r>
+        <w:rPr>
+          <w:lang w:val="ru-BY"/>
+        </w:rPr>
+        <w:t>vercel</w:t>
+      </w:r>
+      <w:proofErr w:type="spellEnd"/>
+      <w:r>
+        <w:rPr>
+          <w:lang w:val="ru-BY"/>
+        </w:rPr>
+        <w:t xml:space="preserve"> --</w:t>
+      </w:r>
+      <w:proofErr w:type="spellStart"/>
+      <w:r>
+        <w:rPr>
+          <w:color w:val="000000" w:themeColor="text1"/>
+          <w:lang w:val="ru-BY"/>
+        </w:rPr>
+        <w:t>prod</w:t>
+      </w:r>
+      <w:proofErr w:type="spellEnd"/>
+      <w:r>
+        <w:rPr>
+          <w:lang w:val="ru-BY"/>
+        </w:rPr>
+        <w:t>.</w:t>
+      </w:r>
+    </w:p>
+    <w:p>
+      <w:pPr>
+        <w:rPr>
+          <w:lang w:val="ru-BY"/>
+        </w:rPr>
+      </w:pPr>
+      <w:r>
+        <w:rPr>
+          <w:lang w:val="ru-BY"/>
+        </w:rPr>
+        <w:t xml:space="preserve">Можно настроить </w:t>
+      </w:r>
+      <w:proofErr w:type="spellStart"/>
+      <w:r>
+        <w:rPr>
+          <w:lang w:val="ru-BY"/>
+        </w:rPr>
+        <w:t>GitHub</w:t>
+      </w:r>
+      <w:proofErr w:type="spellEnd"/>
+      <w:r>
+        <w:rPr>
+          <w:lang w:val="ru-BY"/>
+        </w:rPr>
+        <w:t xml:space="preserve"> </w:t>
+      </w:r>
+      <w:proofErr w:type="spellStart"/>
+      <w:r>
+        <w:rPr>
+          <w:lang w:val="ru-BY"/>
+        </w:rPr>
+        <w:t>Actions</w:t>
+      </w:r>
+      <w:proofErr w:type="spellEnd"/>
+      <w:r>
+        <w:rPr>
+          <w:lang w:val="ru-BY"/>
+        </w:rPr>
+        <w:t xml:space="preserve"> CI на автоматический деплой приложения при успешном прохождении тестов, а можно деплоить вручную. </w:t>
       </w:r>
       <w:r>
         <w:rPr>
           <w:lang w:val="ru-BY"/>
         </w:rPr>
         <w:lastRenderedPageBreak/>
-        <w:t>автоматически масштабируются и не требуют никаких трудозатрат для обслуживания. Vercel предлагает бесплатный уровень, позволяющий начать работу без внесения каких-либо платежей и допускающий развертывание бессерверных функций для реализации бэкенда</w:t>
-      </w:r>
-    </w:p>
-    <w:p>
-      <w:pPr>
-        <w:rPr>
-          <w:lang w:val="ru-BY"/>
-        </w:rPr>
-      </w:pPr>
-      <w:r>
-        <w:rPr>
-          <w:lang w:val="ru-BY"/>
-        </w:rPr>
-        <w:t>Таким образом приложение может быть выложено в открытый доступ всего за несколько шагов:</w:t>
-      </w:r>
-    </w:p>
-    <w:p>
-      <w:pPr>
-        <w:rPr>
-          <w:lang w:val="ru-BY"/>
-        </w:rPr>
-      </w:pPr>
-      <w:r>
-        <w:rPr>
-          <w:lang w:val="ru-BY"/>
-        </w:rPr>
-        <w:t>– создание аккаунта Vercel;</w:t>
-      </w:r>
-    </w:p>
-    <w:p>
-      <w:pPr>
-        <w:rPr>
-          <w:lang w:val="ru-BY"/>
-        </w:rPr>
-      </w:pPr>
-      <w:r>
-        <w:rPr>
-          <w:lang w:val="ru-BY"/>
-        </w:rPr>
-        <w:t>– установка Vercel CLI;</w:t>
-      </w:r>
-    </w:p>
-    <w:p>
-      <w:pPr>
-        <w:rPr>
-          <w:lang w:val="ru-BY"/>
-        </w:rPr>
-      </w:pPr>
-      <w:r>
-        <w:rPr>
-          <w:lang w:val="ru-BY"/>
-        </w:rPr>
-        <w:t>– авторизация на локальной машине;</w:t>
-      </w:r>
-    </w:p>
-    <w:p>
-      <w:pPr>
-        <w:rPr>
-          <w:lang w:val="ru-BY"/>
-        </w:rPr>
-      </w:pPr>
-      <w:r>
-        <w:rPr>
-          <w:lang w:val="ru-BY"/>
-        </w:rPr>
-        <w:t>– запуск команд vercel и vercel --</w:t>
-      </w:r>
-      <w:r>
-        <w:rPr>
-          <w:color w:val="000000" w:themeColor="text1"/>
-          <w:lang w:val="ru-BY"/>
-        </w:rPr>
-        <w:t>prod</w:t>
-      </w:r>
+        <w:t xml:space="preserve">Для этого в файле </w:t>
+      </w:r>
+      <w:proofErr w:type="spellStart"/>
+      <w:r>
+        <w:rPr>
+          <w:lang w:val="ru-BY"/>
+        </w:rPr>
+        <w:t>package.json</w:t>
+      </w:r>
+      <w:proofErr w:type="spellEnd"/>
+      <w:r>
+        <w:rPr>
+          <w:lang w:val="ru-BY"/>
+        </w:rPr>
+        <w:t xml:space="preserve"> созданы команды </w:t>
+      </w:r>
+      <w:proofErr w:type="spellStart"/>
+      <w:r>
+        <w:rPr>
+          <w:lang w:val="ru-BY"/>
+        </w:rPr>
+        <w:t>deploy:dev</w:t>
+      </w:r>
+      <w:proofErr w:type="spellEnd"/>
+      <w:r>
+        <w:rPr>
+          <w:lang w:val="ru-BY"/>
+        </w:rPr>
+        <w:t xml:space="preserve">, </w:t>
+      </w:r>
+      <w:proofErr w:type="spellStart"/>
+      <w:r>
+        <w:rPr>
+          <w:lang w:val="ru-BY"/>
+        </w:rPr>
+        <w:t>deploy:prod</w:t>
+      </w:r>
+      <w:proofErr w:type="spellEnd"/>
+      <w:r>
+        <w:rPr>
+          <w:lang w:val="ru-BY"/>
+        </w:rPr>
+        <w:t xml:space="preserve"> и </w:t>
+      </w:r>
+      <w:r>
+        <w:rPr>
+          <w:lang w:val="ru-BY"/>
+        </w:rPr>
+        <w:br/>
+      </w:r>
+      <w:proofErr w:type="spellStart"/>
+      <w:r>
+        <w:rPr>
+          <w:lang w:val="ru-BY"/>
+        </w:rPr>
+        <w:t>deploy</w:t>
+      </w:r>
+      <w:proofErr w:type="spellEnd"/>
       <w:r>
         <w:rPr>
           <w:lang w:val="ru-BY"/>
@@ -5447,27 +6882,21 @@
         <w:rPr>
           <w:lang w:val="ru-BY"/>
         </w:rPr>
-        <w:t xml:space="preserve">Можно настроить GitHub Actions CI на автоматический деплой приложения при успешном прохождении тестов, а можно деплоить вручную. Для этого в файле package.json созданы команды deploy:dev, deploy:prod и </w:t>
-      </w:r>
-      <w:r>
-        <w:rPr>
-          <w:lang w:val="ru-BY"/>
-        </w:rPr>
-        <w:br/>
-        <w:t>deploy.</w:t>
-      </w:r>
-    </w:p>
-    <w:p>
-      <w:pPr>
-        <w:rPr>
-          <w:lang w:val="ru-BY"/>
-        </w:rPr>
-      </w:pPr>
-      <w:r>
-        <w:rPr>
-          <w:lang w:val="ru-BY"/>
-        </w:rPr>
-        <w:t>Исходный код приложения можно исследовать в удалённом репозитории GitHub для лабораторных работ по предмету. В репозитории созданы Readme.md файлы, описывающие основные важные моменты, касающиеся проекта</w:t>
+        <w:t xml:space="preserve">Исходный код приложения можно исследовать в удалённом репозитории </w:t>
+      </w:r>
+      <w:proofErr w:type="spellStart"/>
+      <w:r>
+        <w:rPr>
+          <w:lang w:val="ru-BY"/>
+        </w:rPr>
+        <w:t>GitHub</w:t>
+      </w:r>
+      <w:proofErr w:type="spellEnd"/>
+      <w:r>
+        <w:rPr>
+          <w:lang w:val="ru-BY"/>
+        </w:rPr>
+        <w:t xml:space="preserve"> для лабораторных работ по предмету. В репозитории созданы Readme.md файлы, описывающие основные важные моменты, касающиеся проекта</w:t>
       </w:r>
       <w:r>
         <w:rPr>
@@ -5498,14 +6927,14 @@
           <w:lang w:val="ru-BY"/>
         </w:rPr>
       </w:pPr>
-      <w:bookmarkStart w:id="15" w:name="_Toc153023994"/>
+      <w:bookmarkStart w:id="12" w:name="_Toc153023994"/>
       <w:r>
         <w:rPr>
           <w:lang w:val="ru-BY"/>
         </w:rPr>
         <w:t>Заключение</w:t>
       </w:r>
-      <w:bookmarkEnd w:id="15"/>
+      <w:bookmarkEnd w:id="12"/>
     </w:p>
     <w:p>
       <w:pPr>
@@ -5536,7 +6965,49 @@
         <w:rPr>
           <w:lang w:val="ru-BY"/>
         </w:rPr>
-        <w:t>– тестирование React-компонентов с помощью Testing Library;</w:t>
+        <w:t xml:space="preserve">– тестирование </w:t>
+      </w:r>
+      <w:proofErr w:type="spellStart"/>
+      <w:r>
+        <w:rPr>
+          <w:lang w:val="ru-BY"/>
+        </w:rPr>
+        <w:t>React</w:t>
+      </w:r>
+      <w:proofErr w:type="spellEnd"/>
+      <w:r>
+        <w:rPr>
+          <w:lang w:val="ru-BY"/>
+        </w:rPr>
+        <w:t xml:space="preserve">-компонентов с помощью </w:t>
+      </w:r>
+      <w:proofErr w:type="spellStart"/>
+      <w:r>
+        <w:rPr>
+          <w:lang w:val="ru-BY"/>
+        </w:rPr>
+        <w:t>Testing</w:t>
+      </w:r>
+      <w:proofErr w:type="spellEnd"/>
+      <w:r>
+        <w:rPr>
+          <w:lang w:val="ru-BY"/>
+        </w:rPr>
+        <w:t xml:space="preserve"> </w:t>
+      </w:r>
+      <w:proofErr w:type="spellStart"/>
+      <w:r>
+        <w:rPr>
+          <w:lang w:val="ru-BY"/>
+        </w:rPr>
+        <w:t>Library</w:t>
+      </w:r>
+      <w:proofErr w:type="spellEnd"/>
+      <w:r>
+        <w:rPr>
+          <w:lang w:val="ru-BY"/>
+        </w:rPr>
+        <w:t>;</w:t>
       </w:r>
     </w:p>
     <w:p>
@@ -5569,12 +7040,14 @@
         </w:rPr>
         <w:br/>
       </w:r>
+      <w:proofErr w:type="spellStart"/>
       <w:r>
         <w:rPr>
           <w:lang w:val="ru-BY"/>
         </w:rPr>
         <w:t>Cypress</w:t>
       </w:r>
+      <w:proofErr w:type="spellEnd"/>
       <w:r>
         <w:rPr>
           <w:lang w:val="ru-BY"/>
@@ -5683,7 +7156,7 @@
           <w:lang w:val="ru-BY"/>
         </w:rPr>
       </w:pPr>
-      <w:bookmarkStart w:id="16" w:name="_Toc153023995"/>
+      <w:bookmarkStart w:id="13" w:name="_Toc153023995"/>
       <w:r>
         <w:rPr>
           <w:caps w:val="0"/>
@@ -5708,7 +7181,7 @@
         <w:br/>
         <w:t>Листинг кода</w:t>
       </w:r>
-      <w:bookmarkEnd w:id="16"/>
+      <w:bookmarkEnd w:id="13"/>
     </w:p>
     <w:bookmarkEnd w:id="3"/>
     <w:bookmarkEnd w:id="4"/>
@@ -5729,11 +7202,33 @@
           <w:lang w:val="ru-BY"/>
         </w:rPr>
       </w:pPr>
-      <w:r>
-        <w:rPr>
-          <w:lang w:val="ru-BY"/>
-        </w:rPr>
-        <w:t>beforeAll(async () =&gt; {</w:t>
+      <w:proofErr w:type="spellStart"/>
+      <w:r>
+        <w:rPr>
+          <w:lang w:val="ru-BY"/>
+        </w:rPr>
+        <w:t>beforeAll</w:t>
+      </w:r>
+      <w:proofErr w:type="spellEnd"/>
+      <w:r>
+        <w:rPr>
+          <w:lang w:val="ru-BY"/>
+        </w:rPr>
+        <w:t>(</w:t>
+      </w:r>
+      <w:proofErr w:type="spellStart"/>
+      <w:r>
+        <w:rPr>
+          <w:lang w:val="ru-BY"/>
+        </w:rPr>
+        <w:t>async</w:t>
+      </w:r>
+      <w:proofErr w:type="spellEnd"/>
+      <w:r>
+        <w:rPr>
+          <w:lang w:val="ru-BY"/>
+        </w:rPr>
+        <w:t xml:space="preserve"> () =&gt; {</w:t>
       </w:r>
     </w:p>
     <w:p>
@@ -5747,7 +7242,119 @@
         <w:rPr>
           <w:lang w:val="ru-BY"/>
         </w:rPr>
-        <w:t xml:space="preserve">    SupabaseAdmin = createClient(process.env.DB_URL as string, process.env.DB_KEY_ADMIN as string);</w:t>
+        <w:t xml:space="preserve">    </w:t>
+      </w:r>
+      <w:proofErr w:type="spellStart"/>
+      <w:r>
+        <w:rPr>
+          <w:lang w:val="ru-BY"/>
+        </w:rPr>
+        <w:t>SupabaseAdmin</w:t>
+      </w:r>
+      <w:proofErr w:type="spellEnd"/>
+      <w:r>
+        <w:rPr>
+          <w:lang w:val="ru-BY"/>
+        </w:rPr>
+        <w:t xml:space="preserve"> = </w:t>
+      </w:r>
+      <w:proofErr w:type="spellStart"/>
+      <w:r>
+        <w:rPr>
+          <w:lang w:val="ru-BY"/>
+        </w:rPr>
+        <w:t>createClient</w:t>
+      </w:r>
+      <w:proofErr w:type="spellEnd"/>
+      <w:r>
+        <w:rPr>
+          <w:lang w:val="ru-BY"/>
+        </w:rPr>
+        <w:t>(</w:t>
+      </w:r>
+      <w:proofErr w:type="spellStart"/>
+      <w:r>
+        <w:rPr>
+          <w:lang w:val="ru-BY"/>
+        </w:rPr>
+        <w:t>process.env.DB_URL</w:t>
+      </w:r>
+      <w:proofErr w:type="spellEnd"/>
+      <w:r>
+        <w:rPr>
+          <w:lang w:val="ru-BY"/>
+        </w:rPr>
+        <w:t xml:space="preserve"> </w:t>
+      </w:r>
+      <w:proofErr w:type="spellStart"/>
+      <w:r>
+        <w:rPr>
+          <w:lang w:val="ru-BY"/>
+        </w:rPr>
+        <w:t>as</w:t>
+      </w:r>
+      <w:proofErr w:type="spellEnd"/>
+      <w:r>
+        <w:rPr>
+          <w:lang w:val="ru-BY"/>
+        </w:rPr>
+        <w:t xml:space="preserve"> </w:t>
+      </w:r>
+      <w:proofErr w:type="spellStart"/>
+      <w:r>
+        <w:rPr>
+          <w:lang w:val="ru-BY"/>
+        </w:rPr>
+        <w:t>string</w:t>
+      </w:r>
+      <w:proofErr w:type="spellEnd"/>
+      <w:r>
+        <w:rPr>
+          <w:lang w:val="ru-BY"/>
+        </w:rPr>
+        <w:t xml:space="preserve">, </w:t>
+      </w:r>
+      <w:proofErr w:type="spellStart"/>
+      <w:r>
+        <w:rPr>
+          <w:lang w:val="ru-BY"/>
+        </w:rPr>
+        <w:t>process.env.DB_KEY_ADMIN</w:t>
+      </w:r>
+      <w:proofErr w:type="spellEnd"/>
+      <w:r>
+        <w:rPr>
+          <w:lang w:val="ru-BY"/>
+        </w:rPr>
+        <w:t xml:space="preserve"> </w:t>
+      </w:r>
+      <w:proofErr w:type="spellStart"/>
+      <w:r>
+        <w:rPr>
+          <w:lang w:val="ru-BY"/>
+        </w:rPr>
+        <w:t>as</w:t>
+      </w:r>
+      <w:proofErr w:type="spellEnd"/>
+      <w:r>
+        <w:rPr>
+          <w:lang w:val="ru-BY"/>
+        </w:rPr>
+        <w:t xml:space="preserve"> </w:t>
+      </w:r>
+      <w:proofErr w:type="spellStart"/>
+      <w:r>
+        <w:rPr>
+          <w:lang w:val="ru-BY"/>
+        </w:rPr>
+        <w:t>string</w:t>
+      </w:r>
+      <w:proofErr w:type="spellEnd"/>
+      <w:r>
+        <w:rPr>
+          <w:lang w:val="ru-BY"/>
+        </w:rPr>
+        <w:t>);</w:t>
       </w:r>
     </w:p>
     <w:p>
@@ -5761,7 +7368,119 @@
         <w:rPr>
           <w:lang w:val="ru-BY"/>
         </w:rPr>
-        <w:t xml:space="preserve">    Supabase = createClient(process.env.DB_URL as string, process.env.DB_KEY as string);</w:t>
+        <w:t xml:space="preserve">    </w:t>
+      </w:r>
+      <w:proofErr w:type="spellStart"/>
+      <w:r>
+        <w:rPr>
+          <w:lang w:val="ru-BY"/>
+        </w:rPr>
+        <w:t>Supabase</w:t>
+      </w:r>
+      <w:proofErr w:type="spellEnd"/>
+      <w:r>
+        <w:rPr>
+          <w:lang w:val="ru-BY"/>
+        </w:rPr>
+        <w:t xml:space="preserve"> = </w:t>
+      </w:r>
+      <w:proofErr w:type="spellStart"/>
+      <w:r>
+        <w:rPr>
+          <w:lang w:val="ru-BY"/>
+        </w:rPr>
+        <w:t>createClient</w:t>
+      </w:r>
+      <w:proofErr w:type="spellEnd"/>
+      <w:r>
+        <w:rPr>
+          <w:lang w:val="ru-BY"/>
+        </w:rPr>
+        <w:t>(</w:t>
+      </w:r>
+      <w:proofErr w:type="spellStart"/>
+      <w:r>
+        <w:rPr>
+          <w:lang w:val="ru-BY"/>
+        </w:rPr>
+        <w:t>process.env.DB_URL</w:t>
+      </w:r>
+      <w:proofErr w:type="spellEnd"/>
+      <w:r>
+        <w:rPr>
+          <w:lang w:val="ru-BY"/>
+        </w:rPr>
+        <w:t xml:space="preserve"> </w:t>
+      </w:r>
+      <w:proofErr w:type="spellStart"/>
+      <w:r>
+        <w:rPr>
+          <w:lang w:val="ru-BY"/>
+        </w:rPr>
+        <w:t>as</w:t>
+      </w:r>
+      <w:proofErr w:type="spellEnd"/>
+      <w:r>
+        <w:rPr>
+          <w:lang w:val="ru-BY"/>
+        </w:rPr>
+        <w:t xml:space="preserve"> </w:t>
+      </w:r>
+      <w:proofErr w:type="spellStart"/>
+      <w:r>
+        <w:rPr>
+          <w:lang w:val="ru-BY"/>
+        </w:rPr>
+        <w:t>string</w:t>
+      </w:r>
+      <w:proofErr w:type="spellEnd"/>
+      <w:r>
+        <w:rPr>
+          <w:lang w:val="ru-BY"/>
+        </w:rPr>
+        <w:t xml:space="preserve">, </w:t>
+      </w:r>
+      <w:proofErr w:type="spellStart"/>
+      <w:r>
+        <w:rPr>
+          <w:lang w:val="ru-BY"/>
+        </w:rPr>
+        <w:t>process.env.DB_KEY</w:t>
+      </w:r>
+      <w:proofErr w:type="spellEnd"/>
+      <w:r>
+        <w:rPr>
+          <w:lang w:val="ru-BY"/>
+        </w:rPr>
+        <w:t xml:space="preserve"> </w:t>
+      </w:r>
+      <w:proofErr w:type="spellStart"/>
+      <w:r>
+        <w:rPr>
+          <w:lang w:val="ru-BY"/>
+        </w:rPr>
+        <w:t>as</w:t>
+      </w:r>
+      <w:proofErr w:type="spellEnd"/>
+      <w:r>
+        <w:rPr>
+          <w:lang w:val="ru-BY"/>
+        </w:rPr>
+        <w:t xml:space="preserve"> </w:t>
+      </w:r>
+      <w:proofErr w:type="spellStart"/>
+      <w:r>
+        <w:rPr>
+          <w:lang w:val="ru-BY"/>
+        </w:rPr>
+        <w:t>string</w:t>
+      </w:r>
+      <w:proofErr w:type="spellEnd"/>
+      <w:r>
+        <w:rPr>
+          <w:lang w:val="ru-BY"/>
+        </w:rPr>
+        <w:t>);</w:t>
       </w:r>
     </w:p>
     <w:p>
@@ -5783,7 +7502,49 @@
         <w:rPr>
           <w:lang w:val="ru-BY"/>
         </w:rPr>
-        <w:t xml:space="preserve">    const signUpResponse1 = await Supabase.auth.signUp(user1);</w:t>
+        <w:t xml:space="preserve">    </w:t>
+      </w:r>
+      <w:proofErr w:type="spellStart"/>
+      <w:r>
+        <w:rPr>
+          <w:lang w:val="ru-BY"/>
+        </w:rPr>
+        <w:t>const</w:t>
+      </w:r>
+      <w:proofErr w:type="spellEnd"/>
+      <w:r>
+        <w:rPr>
+          <w:lang w:val="ru-BY"/>
+        </w:rPr>
+        <w:t xml:space="preserve"> signUpResponse1 = </w:t>
+      </w:r>
+      <w:proofErr w:type="spellStart"/>
+      <w:r>
+        <w:rPr>
+          <w:lang w:val="ru-BY"/>
+        </w:rPr>
+        <w:t>await</w:t>
+      </w:r>
+      <w:proofErr w:type="spellEnd"/>
+      <w:r>
+        <w:rPr>
+          <w:lang w:val="ru-BY"/>
+        </w:rPr>
+        <w:t xml:space="preserve"> </w:t>
+      </w:r>
+      <w:proofErr w:type="spellStart"/>
+      <w:r>
+        <w:rPr>
+          <w:lang w:val="ru-BY"/>
+        </w:rPr>
+        <w:t>Supabase.auth.signUp</w:t>
+      </w:r>
+      <w:proofErr w:type="spellEnd"/>
+      <w:r>
+        <w:rPr>
+          <w:lang w:val="ru-BY"/>
+        </w:rPr>
+        <w:t>(user1);</w:t>
       </w:r>
     </w:p>
     <w:p>
@@ -5797,7 +7558,49 @@
         <w:rPr>
           <w:lang w:val="ru-BY"/>
         </w:rPr>
-        <w:t xml:space="preserve">    const signUpResponse2 = await Supabase.auth.signUp(user2);</w:t>
+        <w:t xml:space="preserve">    </w:t>
+      </w:r>
+      <w:proofErr w:type="spellStart"/>
+      <w:r>
+        <w:rPr>
+          <w:lang w:val="ru-BY"/>
+        </w:rPr>
+        <w:t>const</w:t>
+      </w:r>
+      <w:proofErr w:type="spellEnd"/>
+      <w:r>
+        <w:rPr>
+          <w:lang w:val="ru-BY"/>
+        </w:rPr>
+        <w:t xml:space="preserve"> signUpResponse2 = </w:t>
+      </w:r>
+      <w:proofErr w:type="spellStart"/>
+      <w:r>
+        <w:rPr>
+          <w:lang w:val="ru-BY"/>
+        </w:rPr>
+        <w:t>await</w:t>
+      </w:r>
+      <w:proofErr w:type="spellEnd"/>
+      <w:r>
+        <w:rPr>
+          <w:lang w:val="ru-BY"/>
+        </w:rPr>
+        <w:t xml:space="preserve"> </w:t>
+      </w:r>
+      <w:proofErr w:type="spellStart"/>
+      <w:r>
+        <w:rPr>
+          <w:lang w:val="ru-BY"/>
+        </w:rPr>
+        <w:t>Supabase.auth.signUp</w:t>
+      </w:r>
+      <w:proofErr w:type="spellEnd"/>
+      <w:r>
+        <w:rPr>
+          <w:lang w:val="ru-BY"/>
+        </w:rPr>
+        <w:t>(user2);</w:t>
       </w:r>
     </w:p>
     <w:p>
@@ -5819,7 +7622,21 @@
         <w:rPr>
           <w:lang w:val="ru-BY"/>
         </w:rPr>
-        <w:t xml:space="preserve">    if (signUpResponse1.data.user) {</w:t>
+        <w:t xml:space="preserve">    </w:t>
+      </w:r>
+      <w:proofErr w:type="spellStart"/>
+      <w:r>
+        <w:rPr>
+          <w:lang w:val="ru-BY"/>
+        </w:rPr>
+        <w:t>if</w:t>
+      </w:r>
+      <w:proofErr w:type="spellEnd"/>
+      <w:r>
+        <w:rPr>
+          <w:lang w:val="ru-BY"/>
+        </w:rPr>
+        <w:t xml:space="preserve"> (signUpResponse1.data.user) {</w:t>
       </w:r>
     </w:p>
     <w:p>
@@ -5847,7 +7664,63 @@
         <w:rPr>
           <w:lang w:val="ru-BY"/>
         </w:rPr>
-        <w:t xml:space="preserve">      console.log('Signed up a new user: ', user1.id);</w:t>
+        <w:t xml:space="preserve">      console.log('</w:t>
+      </w:r>
+      <w:proofErr w:type="spellStart"/>
+      <w:r>
+        <w:rPr>
+          <w:lang w:val="ru-BY"/>
+        </w:rPr>
+        <w:t>Signed</w:t>
+      </w:r>
+      <w:proofErr w:type="spellEnd"/>
+      <w:r>
+        <w:rPr>
+          <w:lang w:val="ru-BY"/>
+        </w:rPr>
+        <w:t xml:space="preserve"> </w:t>
+      </w:r>
+      <w:proofErr w:type="spellStart"/>
+      <w:r>
+        <w:rPr>
+          <w:lang w:val="ru-BY"/>
+        </w:rPr>
+        <w:t>up</w:t>
+      </w:r>
+      <w:proofErr w:type="spellEnd"/>
+      <w:r>
+        <w:rPr>
+          <w:lang w:val="ru-BY"/>
+        </w:rPr>
+        <w:t xml:space="preserve"> a </w:t>
+      </w:r>
+      <w:proofErr w:type="spellStart"/>
+      <w:r>
+        <w:rPr>
+          <w:lang w:val="ru-BY"/>
+        </w:rPr>
+        <w:t>new</w:t>
+      </w:r>
+      <w:proofErr w:type="spellEnd"/>
+      <w:r>
+        <w:rPr>
+          <w:lang w:val="ru-BY"/>
+        </w:rPr>
+        <w:t xml:space="preserve"> </w:t>
+      </w:r>
+      <w:proofErr w:type="spellStart"/>
+      <w:r>
+        <w:rPr>
+          <w:lang w:val="ru-BY"/>
+        </w:rPr>
+        <w:t>user</w:t>
+      </w:r>
+      <w:proofErr w:type="spellEnd"/>
+      <w:r>
+        <w:rPr>
+          <w:lang w:val="ru-BY"/>
+        </w:rPr>
+        <w:t>: ', user1.id);</w:t>
       </w:r>
     </w:p>
     <w:p>
@@ -5883,7 +7756,21 @@
         <w:rPr>
           <w:lang w:val="ru-BY"/>
         </w:rPr>
-        <w:t xml:space="preserve">    if (signUpResponse2.data.user) {</w:t>
+        <w:t xml:space="preserve">    </w:t>
+      </w:r>
+      <w:proofErr w:type="spellStart"/>
+      <w:r>
+        <w:rPr>
+          <w:lang w:val="ru-BY"/>
+        </w:rPr>
+        <w:t>if</w:t>
+      </w:r>
+      <w:proofErr w:type="spellEnd"/>
+      <w:r>
+        <w:rPr>
+          <w:lang w:val="ru-BY"/>
+        </w:rPr>
+        <w:t xml:space="preserve"> (signUpResponse2.data.user) {</w:t>
       </w:r>
     </w:p>
     <w:p>
@@ -5911,7 +7798,63 @@
         <w:rPr>
           <w:lang w:val="ru-BY"/>
         </w:rPr>
-        <w:t xml:space="preserve">      console.log('Signed up a new user: ', user2.id);</w:t>
+        <w:t xml:space="preserve">      console.log('</w:t>
+      </w:r>
+      <w:proofErr w:type="spellStart"/>
+      <w:r>
+        <w:rPr>
+          <w:lang w:val="ru-BY"/>
+        </w:rPr>
+        <w:t>Signed</w:t>
+      </w:r>
+      <w:proofErr w:type="spellEnd"/>
+      <w:r>
+        <w:rPr>
+          <w:lang w:val="ru-BY"/>
+        </w:rPr>
+        <w:t xml:space="preserve"> </w:t>
+      </w:r>
+      <w:proofErr w:type="spellStart"/>
+      <w:r>
+        <w:rPr>
+          <w:lang w:val="ru-BY"/>
+        </w:rPr>
+        <w:t>up</w:t>
+      </w:r>
+      <w:proofErr w:type="spellEnd"/>
+      <w:r>
+        <w:rPr>
+          <w:lang w:val="ru-BY"/>
+        </w:rPr>
+        <w:t xml:space="preserve"> a </w:t>
+      </w:r>
+      <w:proofErr w:type="spellStart"/>
+      <w:r>
+        <w:rPr>
+          <w:lang w:val="ru-BY"/>
+        </w:rPr>
+        <w:t>new</w:t>
+      </w:r>
+      <w:proofErr w:type="spellEnd"/>
+      <w:r>
+        <w:rPr>
+          <w:lang w:val="ru-BY"/>
+        </w:rPr>
+        <w:t xml:space="preserve"> </w:t>
+      </w:r>
+      <w:proofErr w:type="spellStart"/>
+      <w:r>
+        <w:rPr>
+          <w:lang w:val="ru-BY"/>
+        </w:rPr>
+        <w:t>user</w:t>
+      </w:r>
+      <w:proofErr w:type="spellEnd"/>
+      <w:r>
+        <w:rPr>
+          <w:lang w:val="ru-BY"/>
+        </w:rPr>
+        <w:t>: ', user2.id);</w:t>
       </w:r>
     </w:p>
     <w:p>
@@ -5957,11 +7900,33 @@
           <w:lang w:val="ru-BY"/>
         </w:rPr>
       </w:pPr>
-      <w:r>
-        <w:rPr>
-          <w:lang w:val="ru-BY"/>
-        </w:rPr>
-        <w:t>afterAll(async () =&gt; {</w:t>
+      <w:proofErr w:type="spellStart"/>
+      <w:r>
+        <w:rPr>
+          <w:lang w:val="ru-BY"/>
+        </w:rPr>
+        <w:t>afterAll</w:t>
+      </w:r>
+      <w:proofErr w:type="spellEnd"/>
+      <w:r>
+        <w:rPr>
+          <w:lang w:val="ru-BY"/>
+        </w:rPr>
+        <w:t>(</w:t>
+      </w:r>
+      <w:proofErr w:type="spellStart"/>
+      <w:r>
+        <w:rPr>
+          <w:lang w:val="ru-BY"/>
+        </w:rPr>
+        <w:t>async</w:t>
+      </w:r>
+      <w:proofErr w:type="spellEnd"/>
+      <w:r>
+        <w:rPr>
+          <w:lang w:val="ru-BY"/>
+        </w:rPr>
+        <w:t xml:space="preserve"> () =&gt; {</w:t>
       </w:r>
     </w:p>
     <w:p>
@@ -5975,7 +7940,49 @@
         <w:rPr>
           <w:lang w:val="ru-BY"/>
         </w:rPr>
-        <w:t xml:space="preserve">    const deleteResult1 = await SupabaseAdmin.auth.admin.deleteUser(user1.id!);</w:t>
+        <w:t xml:space="preserve">    </w:t>
+      </w:r>
+      <w:proofErr w:type="spellStart"/>
+      <w:r>
+        <w:rPr>
+          <w:lang w:val="ru-BY"/>
+        </w:rPr>
+        <w:t>const</w:t>
+      </w:r>
+      <w:proofErr w:type="spellEnd"/>
+      <w:r>
+        <w:rPr>
+          <w:lang w:val="ru-BY"/>
+        </w:rPr>
+        <w:t xml:space="preserve"> deleteResult1 = </w:t>
+      </w:r>
+      <w:proofErr w:type="spellStart"/>
+      <w:r>
+        <w:rPr>
+          <w:lang w:val="ru-BY"/>
+        </w:rPr>
+        <w:t>await</w:t>
+      </w:r>
+      <w:proofErr w:type="spellEnd"/>
+      <w:r>
+        <w:rPr>
+          <w:lang w:val="ru-BY"/>
+        </w:rPr>
+        <w:t xml:space="preserve"> </w:t>
+      </w:r>
+      <w:proofErr w:type="spellStart"/>
+      <w:r>
+        <w:rPr>
+          <w:lang w:val="ru-BY"/>
+        </w:rPr>
+        <w:t>SupabaseAdmin.auth.admin.deleteUser</w:t>
+      </w:r>
+      <w:proofErr w:type="spellEnd"/>
+      <w:r>
+        <w:rPr>
+          <w:lang w:val="ru-BY"/>
+        </w:rPr>
+        <w:t>(user1.id!);</w:t>
       </w:r>
     </w:p>
     <w:p>
@@ -5989,7 +7996,49 @@
         <w:rPr>
           <w:lang w:val="ru-BY"/>
         </w:rPr>
-        <w:t xml:space="preserve">    expect(deleteResult1.error).toBe(null);</w:t>
+        <w:t xml:space="preserve">    </w:t>
+      </w:r>
+      <w:proofErr w:type="spellStart"/>
+      <w:r>
+        <w:rPr>
+          <w:lang w:val="ru-BY"/>
+        </w:rPr>
+        <w:t>expect</w:t>
+      </w:r>
+      <w:proofErr w:type="spellEnd"/>
+      <w:r>
+        <w:rPr>
+          <w:lang w:val="ru-BY"/>
+        </w:rPr>
+        <w:t>(deleteResult1.error).</w:t>
+      </w:r>
+      <w:proofErr w:type="spellStart"/>
+      <w:r>
+        <w:rPr>
+          <w:lang w:val="ru-BY"/>
+        </w:rPr>
+        <w:t>toBe</w:t>
+      </w:r>
+      <w:proofErr w:type="spellEnd"/>
+      <w:r>
+        <w:rPr>
+          <w:lang w:val="ru-BY"/>
+        </w:rPr>
+        <w:t>(</w:t>
+      </w:r>
+      <w:proofErr w:type="spellStart"/>
+      <w:r>
+        <w:rPr>
+          <w:lang w:val="ru-BY"/>
+        </w:rPr>
+        <w:t>null</w:t>
+      </w:r>
+      <w:proofErr w:type="spellEnd"/>
+      <w:r>
+        <w:rPr>
+          <w:lang w:val="ru-BY"/>
+        </w:rPr>
+        <w:t>);</w:t>
       </w:r>
     </w:p>
     <w:p>
@@ -6011,7 +8060,49 @@
         <w:rPr>
           <w:lang w:val="ru-BY"/>
         </w:rPr>
-        <w:t xml:space="preserve">    const deleteResult2 = await SupabaseAdmin.auth.admin.deleteUser(user2.id!);</w:t>
+        <w:t xml:space="preserve">    </w:t>
+      </w:r>
+      <w:proofErr w:type="spellStart"/>
+      <w:r>
+        <w:rPr>
+          <w:lang w:val="ru-BY"/>
+        </w:rPr>
+        <w:t>const</w:t>
+      </w:r>
+      <w:proofErr w:type="spellEnd"/>
+      <w:r>
+        <w:rPr>
+          <w:lang w:val="ru-BY"/>
+        </w:rPr>
+        <w:t xml:space="preserve"> deleteResult2 = </w:t>
+      </w:r>
+      <w:proofErr w:type="spellStart"/>
+      <w:r>
+        <w:rPr>
+          <w:lang w:val="ru-BY"/>
+        </w:rPr>
+        <w:t>await</w:t>
+      </w:r>
+      <w:proofErr w:type="spellEnd"/>
+      <w:r>
+        <w:rPr>
+          <w:lang w:val="ru-BY"/>
+        </w:rPr>
+        <w:t xml:space="preserve"> </w:t>
+      </w:r>
+      <w:proofErr w:type="spellStart"/>
+      <w:r>
+        <w:rPr>
+          <w:lang w:val="ru-BY"/>
+        </w:rPr>
+        <w:t>SupabaseAdmin.auth.admin.deleteUser</w:t>
+      </w:r>
+      <w:proofErr w:type="spellEnd"/>
+      <w:r>
+        <w:rPr>
+          <w:lang w:val="ru-BY"/>
+        </w:rPr>
+        <w:t>(user2.id!);</w:t>
       </w:r>
     </w:p>
     <w:p>
@@ -6025,7 +8116,49 @@
         <w:rPr>
           <w:lang w:val="ru-BY"/>
         </w:rPr>
-        <w:t xml:space="preserve">    expect(deleteResult2.error).toBe(null);</w:t>
+        <w:t xml:space="preserve">    </w:t>
+      </w:r>
+      <w:proofErr w:type="spellStart"/>
+      <w:r>
+        <w:rPr>
+          <w:lang w:val="ru-BY"/>
+        </w:rPr>
+        <w:t>expect</w:t>
+      </w:r>
+      <w:proofErr w:type="spellEnd"/>
+      <w:r>
+        <w:rPr>
+          <w:lang w:val="ru-BY"/>
+        </w:rPr>
+        <w:t>(deleteResult2.error).</w:t>
+      </w:r>
+      <w:proofErr w:type="spellStart"/>
+      <w:r>
+        <w:rPr>
+          <w:lang w:val="ru-BY"/>
+        </w:rPr>
+        <w:t>toBe</w:t>
+      </w:r>
+      <w:proofErr w:type="spellEnd"/>
+      <w:r>
+        <w:rPr>
+          <w:lang w:val="ru-BY"/>
+        </w:rPr>
+        <w:t>(</w:t>
+      </w:r>
+      <w:proofErr w:type="spellStart"/>
+      <w:r>
+        <w:rPr>
+          <w:lang w:val="ru-BY"/>
+        </w:rPr>
+        <w:t>null</w:t>
+      </w:r>
+      <w:proofErr w:type="spellEnd"/>
+      <w:r>
+        <w:rPr>
+          <w:lang w:val="ru-BY"/>
+        </w:rPr>
+        <w:t>);</w:t>
       </w:r>
     </w:p>
     <w:p>
@@ -6043,8 +8176,8 @@
       </w:r>
     </w:p>
     <w:sectPr>
-      <w:footerReference w:type="default" r:id="rId13"/>
-      <w:footerReference w:type="first" r:id="rId14"/>
+      <w:footerReference w:type="default" r:id="rId16"/>
+      <w:footerReference w:type="first" r:id="rId17"/>
       <w:pgSz w:w="11906" w:h="16838" w:code="9"/>
       <w:pgMar w:top="1134" w:right="851" w:bottom="1531" w:left="1701" w:header="0" w:footer="964" w:gutter="0"/>
       <w:pgNumType w:start="1"/>
@@ -6807,6 +8940,7 @@
   <w:style w:type="character" w:default="1" w:styleId="DefaultParagraphFont">
     <w:name w:val="Default Paragraph Font"/>
     <w:uiPriority w:val="1"/>
+    <w:semiHidden/>
     <w:unhideWhenUsed/>
   </w:style>
   <w:style w:type="table" w:default="1" w:styleId="TableNormal">
@@ -7619,7 +9753,7 @@
 </file>
 
 <file path=customXml/itemProps1.xml><?xml version="1.0" encoding="utf-8"?>
-<ds:datastoreItem xmlns:ds="http://schemas.openxmlformats.org/officeDocument/2006/customXml" ds:itemID="{E019C3F0-DD8D-4661-9664-84228EA39412}">
+<ds:datastoreItem xmlns:ds="http://schemas.openxmlformats.org/officeDocument/2006/customXml" ds:itemID="{8E7AE4E1-C021-4ABF-BEF6-BD6898F4B2B4}">
   <ds:schemaRefs>
     <ds:schemaRef ds:uri="http://schemas.openxmlformats.org/officeDocument/2006/bibliography"/>
   </ds:schemaRefs>

</xml_diff>